<commit_message>
# Commits: # 1. typesetting confirm. # TO DO : # 1.
</commit_message>
<xml_diff>
--- a/rst/057201705162012硕士学位论文-FomatsSecondVersion.docx
+++ b/rst/057201705162012硕士学位论文-FomatsSecondVersion.docx
@@ -13147,7 +13147,7 @@
           <v:shape id="_x0000_i1026" type="#_x0000_t75" style="width:43.95pt;height:19.65pt" o:ole="">
             <v:imagedata r:id="rId21" o:title=""/>
           </v:shape>
-          <o:OLEObject Type="Embed" ProgID="Equation.3" ShapeID="_x0000_i1026" DrawAspect="Content" ObjectID="_1556471084" r:id="rId22"/>
+          <o:OLEObject Type="Embed" ProgID="Equation.3" ShapeID="_x0000_i1026" DrawAspect="Content" ObjectID="_1556471945" r:id="rId22"/>
         </w:object>
       </w:r>
       <w:r>
@@ -13188,7 +13188,7 @@
           <v:shape id="_x0000_i1027" type="#_x0000_t75" style="width:56.1pt;height:19.65pt" o:ole="">
             <v:imagedata r:id="rId23" o:title=""/>
           </v:shape>
-          <o:OLEObject Type="Embed" ProgID="Equation.DSMT4" ShapeID="_x0000_i1027" DrawAspect="Content" ObjectID="_1556471085" r:id="rId24"/>
+          <o:OLEObject Type="Embed" ProgID="Equation.DSMT4" ShapeID="_x0000_i1027" DrawAspect="Content" ObjectID="_1556471946" r:id="rId24"/>
         </w:object>
       </w:r>
       <w:r>
@@ -13217,7 +13217,7 @@
           <v:shape id="_x0000_i1028" type="#_x0000_t75" style="width:9.35pt;height:14.05pt" o:ole="">
             <v:imagedata r:id="rId25" o:title=""/>
           </v:shape>
-          <o:OLEObject Type="Embed" ProgID="Equation.3" ShapeID="_x0000_i1028" DrawAspect="Content" ObjectID="_1556471086" r:id="rId26"/>
+          <o:OLEObject Type="Embed" ProgID="Equation.3" ShapeID="_x0000_i1028" DrawAspect="Content" ObjectID="_1556471947" r:id="rId26"/>
         </w:object>
       </w:r>
       <w:r>
@@ -13234,7 +13234,7 @@
           <v:shape id="_x0000_i1029" type="#_x0000_t75" style="width:11.2pt;height:11.2pt" o:ole="">
             <v:imagedata r:id="rId27" o:title=""/>
           </v:shape>
-          <o:OLEObject Type="Embed" ProgID="Equation.3" ShapeID="_x0000_i1029" DrawAspect="Content" ObjectID="_1556471087" r:id="rId28"/>
+          <o:OLEObject Type="Embed" ProgID="Equation.3" ShapeID="_x0000_i1029" DrawAspect="Content" ObjectID="_1556471948" r:id="rId28"/>
         </w:object>
       </w:r>
       <w:r>
@@ -13320,7 +13320,7 @@
                 <v:shape id="_x0000_i1030" type="#_x0000_t75" style="width:342.25pt;height:100.05pt" o:ole="">
                   <v:imagedata r:id="rId29" o:title=""/>
                 </v:shape>
-                <o:OLEObject Type="Embed" ProgID="Visio.Drawing.11" ShapeID="_x0000_i1030" DrawAspect="Content" ObjectID="_1556471088" r:id="rId30"/>
+                <o:OLEObject Type="Embed" ProgID="Visio.Drawing.11" ShapeID="_x0000_i1030" DrawAspect="Content" ObjectID="_1556471949" r:id="rId30"/>
               </w:object>
             </w:r>
           </w:p>
@@ -13466,7 +13466,7 @@
                 <v:shape id="_x0000_i1031" type="#_x0000_t75" style="width:201.95pt;height:239.4pt" o:ole="">
                   <v:imagedata r:id="rId31" o:title=""/>
                 </v:shape>
-                <o:OLEObject Type="Embed" ProgID="Visio.Drawing.11" ShapeID="_x0000_i1031" DrawAspect="Content" ObjectID="_1556471089" r:id="rId32"/>
+                <o:OLEObject Type="Embed" ProgID="Visio.Drawing.11" ShapeID="_x0000_i1031" DrawAspect="Content" ObjectID="_1556471950" r:id="rId32"/>
               </w:object>
             </w:r>
           </w:p>
@@ -13613,7 +13613,7 @@
                 <v:shape id="_x0000_i1032" type="#_x0000_t75" style="width:160.85pt;height:93.5pt" o:ole="">
                   <v:imagedata r:id="rId33" o:title=""/>
                 </v:shape>
-                <o:OLEObject Type="Embed" ProgID="Visio.Drawing.11" ShapeID="_x0000_i1032" DrawAspect="Content" ObjectID="_1556471090" r:id="rId34"/>
+                <o:OLEObject Type="Embed" ProgID="Visio.Drawing.11" ShapeID="_x0000_i1032" DrawAspect="Content" ObjectID="_1556471951" r:id="rId34"/>
               </w:object>
             </w:r>
           </w:p>
@@ -13747,7 +13747,7 @@
                 <v:shape id="_x0000_i1033" type="#_x0000_t75" style="width:80.4pt;height:33.65pt" o:ole="">
                   <v:imagedata r:id="rId35" o:title=""/>
                 </v:shape>
-                <o:OLEObject Type="Embed" ProgID="Equation.DSMT4" ShapeID="_x0000_i1033" DrawAspect="Content" ObjectID="_1556471091" r:id="rId36"/>
+                <o:OLEObject Type="Embed" ProgID="Equation.DSMT4" ShapeID="_x0000_i1033" DrawAspect="Content" ObjectID="_1556471952" r:id="rId36"/>
               </w:object>
             </w:r>
           </w:p>
@@ -13837,7 +13837,7 @@
                 <v:shape id="_x0000_i1034" type="#_x0000_t75" style="width:129.05pt;height:19.65pt" o:ole="">
                   <v:imagedata r:id="rId37" o:title=""/>
                 </v:shape>
-                <o:OLEObject Type="Embed" ProgID="Equation.DSMT4" ShapeID="_x0000_i1034" DrawAspect="Content" ObjectID="_1556471092" r:id="rId38"/>
+                <o:OLEObject Type="Embed" ProgID="Equation.DSMT4" ShapeID="_x0000_i1034" DrawAspect="Content" ObjectID="_1556471953" r:id="rId38"/>
               </w:object>
             </w:r>
           </w:p>
@@ -13874,7 +13874,7 @@
                 <v:shape id="_x0000_i1035" type="#_x0000_t75" style="width:132.8pt;height:19.65pt" o:ole="">
                   <v:imagedata r:id="rId39" o:title=""/>
                 </v:shape>
-                <o:OLEObject Type="Embed" ProgID="Equation.DSMT4" ShapeID="_x0000_i1035" DrawAspect="Content" ObjectID="_1556471093" r:id="rId40"/>
+                <o:OLEObject Type="Embed" ProgID="Equation.DSMT4" ShapeID="_x0000_i1035" DrawAspect="Content" ObjectID="_1556471954" r:id="rId40"/>
               </w:object>
             </w:r>
           </w:p>
@@ -13913,7 +13913,7 @@
           <v:shape id="_x0000_i1036" type="#_x0000_t75" style="width:11.2pt;height:15.9pt" o:ole="">
             <v:imagedata r:id="rId41" o:title=""/>
           </v:shape>
-          <o:OLEObject Type="Embed" ProgID="Equation.3" ShapeID="_x0000_i1036" DrawAspect="Content" ObjectID="_1556471094" r:id="rId42"/>
+          <o:OLEObject Type="Embed" ProgID="Equation.3" ShapeID="_x0000_i1036" DrawAspect="Content" ObjectID="_1556471955" r:id="rId42"/>
         </w:object>
       </w:r>
       <w:r>
@@ -13933,7 +13933,7 @@
           <v:shape id="_x0000_i1037" type="#_x0000_t75" style="width:51.45pt;height:19.65pt" o:ole="">
             <v:imagedata r:id="rId43" o:title=""/>
           </v:shape>
-          <o:OLEObject Type="Embed" ProgID="Equation.DSMT4" ShapeID="_x0000_i1037" DrawAspect="Content" ObjectID="_1556471095" r:id="rId44"/>
+          <o:OLEObject Type="Embed" ProgID="Equation.DSMT4" ShapeID="_x0000_i1037" DrawAspect="Content" ObjectID="_1556471956" r:id="rId44"/>
         </w:object>
       </w:r>
       <w:r>
@@ -13950,7 +13950,7 @@
           <v:shape id="_x0000_i1038" type="#_x0000_t75" style="width:54.25pt;height:19.65pt" o:ole="">
             <v:imagedata r:id="rId45" o:title=""/>
           </v:shape>
-          <o:OLEObject Type="Embed" ProgID="Equation.DSMT4" ShapeID="_x0000_i1038" DrawAspect="Content" ObjectID="_1556471096" r:id="rId46"/>
+          <o:OLEObject Type="Embed" ProgID="Equation.DSMT4" ShapeID="_x0000_i1038" DrawAspect="Content" ObjectID="_1556471957" r:id="rId46"/>
         </w:object>
       </w:r>
       <w:r>
@@ -13970,7 +13970,7 @@
           <v:shape id="_x0000_i1039" type="#_x0000_t75" style="width:44.9pt;height:19.65pt" o:ole="">
             <v:imagedata r:id="rId47" o:title=""/>
           </v:shape>
-          <o:OLEObject Type="Embed" ProgID="Equation.DSMT4" ShapeID="_x0000_i1039" DrawAspect="Content" ObjectID="_1556471097" r:id="rId48"/>
+          <o:OLEObject Type="Embed" ProgID="Equation.DSMT4" ShapeID="_x0000_i1039" DrawAspect="Content" ObjectID="_1556471958" r:id="rId48"/>
         </w:object>
       </w:r>
       <w:r>
@@ -13987,7 +13987,7 @@
           <v:shape id="_x0000_i1040" type="#_x0000_t75" style="width:45.8pt;height:19.65pt" o:ole="">
             <v:imagedata r:id="rId49" o:title=""/>
           </v:shape>
-          <o:OLEObject Type="Embed" ProgID="Equation.DSMT4" ShapeID="_x0000_i1040" DrawAspect="Content" ObjectID="_1556471098" r:id="rId50"/>
+          <o:OLEObject Type="Embed" ProgID="Equation.DSMT4" ShapeID="_x0000_i1040" DrawAspect="Content" ObjectID="_1556471959" r:id="rId50"/>
         </w:object>
       </w:r>
       <w:r>
@@ -14004,7 +14004,7 @@
           <v:shape id="_x0000_i1041" type="#_x0000_t75" style="width:40.2pt;height:17.75pt" o:ole="">
             <v:imagedata r:id="rId51" o:title=""/>
           </v:shape>
-          <o:OLEObject Type="Embed" ProgID="Equation.DSMT4" ShapeID="_x0000_i1041" DrawAspect="Content" ObjectID="_1556471099" r:id="rId52"/>
+          <o:OLEObject Type="Embed" ProgID="Equation.DSMT4" ShapeID="_x0000_i1041" DrawAspect="Content" ObjectID="_1556471960" r:id="rId52"/>
         </w:object>
       </w:r>
       <w:r>
@@ -14024,7 +14024,7 @@
           <v:shape id="_x0000_i1042" type="#_x0000_t75" style="width:28.05pt;height:19.65pt" o:ole="">
             <v:imagedata r:id="rId53" o:title=""/>
           </v:shape>
-          <o:OLEObject Type="Embed" ProgID="Equation.3" ShapeID="_x0000_i1042" DrawAspect="Content" ObjectID="_1556471100" r:id="rId54"/>
+          <o:OLEObject Type="Embed" ProgID="Equation.3" ShapeID="_x0000_i1042" DrawAspect="Content" ObjectID="_1556471961" r:id="rId54"/>
         </w:object>
       </w:r>
       <w:r>
@@ -14050,7 +14050,7 @@
           <v:shape id="_x0000_i1043" type="#_x0000_t75" style="width:71.05pt;height:23.4pt" o:ole="">
             <v:imagedata r:id="rId55" o:title=""/>
           </v:shape>
-          <o:OLEObject Type="Embed" ProgID="Equation.3" ShapeID="_x0000_i1043" DrawAspect="Content" ObjectID="_1556471101" r:id="rId56"/>
+          <o:OLEObject Type="Embed" ProgID="Equation.3" ShapeID="_x0000_i1043" DrawAspect="Content" ObjectID="_1556471962" r:id="rId56"/>
         </w:object>
       </w:r>
       <w:r>
@@ -14079,7 +14079,7 @@
           <v:shape id="_x0000_i1044" type="#_x0000_t75" style="width:16.85pt;height:19.65pt" o:ole="">
             <v:imagedata r:id="rId57" o:title=""/>
           </v:shape>
-          <o:OLEObject Type="Embed" ProgID="Equation.DSMT4" ShapeID="_x0000_i1044" DrawAspect="Content" ObjectID="_1556471102" r:id="rId58"/>
+          <o:OLEObject Type="Embed" ProgID="Equation.DSMT4" ShapeID="_x0000_i1044" DrawAspect="Content" ObjectID="_1556471963" r:id="rId58"/>
         </w:object>
       </w:r>
       <w:r>
@@ -14096,7 +14096,7 @@
           <v:shape id="_x0000_i1045" type="#_x0000_t75" style="width:19.65pt;height:19.65pt" o:ole="">
             <v:imagedata r:id="rId59" o:title=""/>
           </v:shape>
-          <o:OLEObject Type="Embed" ProgID="Equation.DSMT4" ShapeID="_x0000_i1045" DrawAspect="Content" ObjectID="_1556471103" r:id="rId60"/>
+          <o:OLEObject Type="Embed" ProgID="Equation.DSMT4" ShapeID="_x0000_i1045" DrawAspect="Content" ObjectID="_1556471964" r:id="rId60"/>
         </w:object>
       </w:r>
       <w:r>
@@ -14110,7 +14110,7 @@
           <v:shape id="_x0000_i1046" type="#_x0000_t75" style="width:13.1pt;height:19.65pt" o:ole="">
             <v:imagedata r:id="rId61" o:title=""/>
           </v:shape>
-          <o:OLEObject Type="Embed" ProgID="Equation.DSMT4" ShapeID="_x0000_i1046" DrawAspect="Content" ObjectID="_1556471104" r:id="rId62"/>
+          <o:OLEObject Type="Embed" ProgID="Equation.DSMT4" ShapeID="_x0000_i1046" DrawAspect="Content" ObjectID="_1556471965" r:id="rId62"/>
         </w:object>
       </w:r>
       <w:r>
@@ -14127,7 +14127,7 @@
           <v:shape id="_x0000_i1047" type="#_x0000_t75" style="width:14.05pt;height:19.65pt" o:ole="">
             <v:imagedata r:id="rId63" o:title=""/>
           </v:shape>
-          <o:OLEObject Type="Embed" ProgID="Equation.DSMT4" ShapeID="_x0000_i1047" DrawAspect="Content" ObjectID="_1556471105" r:id="rId64"/>
+          <o:OLEObject Type="Embed" ProgID="Equation.DSMT4" ShapeID="_x0000_i1047" DrawAspect="Content" ObjectID="_1556471966" r:id="rId64"/>
         </w:object>
       </w:r>
       <w:r>
@@ -14162,7 +14162,7 @@
           <v:shape id="_x0000_i1048" type="#_x0000_t75" style="width:107.55pt;height:35.55pt" o:ole="">
             <v:imagedata r:id="rId65" o:title=""/>
           </v:shape>
-          <o:OLEObject Type="Embed" ProgID="Equation.DSMT4" ShapeID="_x0000_i1048" DrawAspect="Content" ObjectID="_1556471106" r:id="rId66"/>
+          <o:OLEObject Type="Embed" ProgID="Equation.DSMT4" ShapeID="_x0000_i1048" DrawAspect="Content" ObjectID="_1556471967" r:id="rId66"/>
         </w:object>
       </w:r>
       <w:r>
@@ -14372,7 +14372,7 @@
                 <v:shape id="_x0000_i1049" type="#_x0000_t75" style="width:274.9pt;height:225.35pt" o:ole="">
                   <v:imagedata r:id="rId67" o:title=""/>
                 </v:shape>
-                <o:OLEObject Type="Embed" ProgID="Visio.Drawing.11" ShapeID="_x0000_i1049" DrawAspect="Content" ObjectID="_1556471107" r:id="rId68"/>
+                <o:OLEObject Type="Embed" ProgID="Visio.Drawing.11" ShapeID="_x0000_i1049" DrawAspect="Content" ObjectID="_1556471968" r:id="rId68"/>
               </w:object>
             </w:r>
           </w:p>
@@ -14971,7 +14971,7 @@
                 <v:shape id="_x0000_i1050" type="#_x0000_t75" style="width:187.95pt;height:225.35pt" o:ole="">
                   <v:imagedata r:id="rId69" o:title=""/>
                 </v:shape>
-                <o:OLEObject Type="Embed" ProgID="Visio.Drawing.11" ShapeID="_x0000_i1050" DrawAspect="Content" ObjectID="_1556471108" r:id="rId70"/>
+                <o:OLEObject Type="Embed" ProgID="Visio.Drawing.11" ShapeID="_x0000_i1050" DrawAspect="Content" ObjectID="_1556471969" r:id="rId70"/>
               </w:object>
             </w:r>
           </w:p>
@@ -15478,7 +15478,7 @@
                 <v:shape id="_x0000_i1051" type="#_x0000_t75" style="width:48.6pt;height:20.55pt" o:ole="">
                   <v:imagedata r:id="rId71" o:title=""/>
                 </v:shape>
-                <o:OLEObject Type="Embed" ProgID="Equation.DSMT4" ShapeID="_x0000_i1051" DrawAspect="Content" ObjectID="_1556471109" r:id="rId72"/>
+                <o:OLEObject Type="Embed" ProgID="Equation.DSMT4" ShapeID="_x0000_i1051" DrawAspect="Content" ObjectID="_1556471970" r:id="rId72"/>
               </w:object>
             </w:r>
           </w:p>
@@ -15616,7 +15616,7 @@
                 <v:shape id="_x0000_i1052" type="#_x0000_t75" style="width:420.8pt;height:136.5pt" o:ole="">
                   <v:imagedata r:id="rId73" o:title=""/>
                 </v:shape>
-                <o:OLEObject Type="Embed" ProgID="Visio.Drawing.11" ShapeID="_x0000_i1052" DrawAspect="Content" ObjectID="_1556471110" r:id="rId74"/>
+                <o:OLEObject Type="Embed" ProgID="Visio.Drawing.11" ShapeID="_x0000_i1052" DrawAspect="Content" ObjectID="_1556471971" r:id="rId74"/>
               </w:object>
             </w:r>
           </w:p>
@@ -15767,7 +15767,7 @@
                 <v:shape id="_x0000_i1053" type="#_x0000_t75" style="width:219.75pt;height:20.55pt" o:ole="">
                   <v:imagedata r:id="rId75" o:title=""/>
                 </v:shape>
-                <o:OLEObject Type="Embed" ProgID="Equation.DSMT4" ShapeID="_x0000_i1053" DrawAspect="Content" ObjectID="_1556471111" r:id="rId76"/>
+                <o:OLEObject Type="Embed" ProgID="Equation.DSMT4" ShapeID="_x0000_i1053" DrawAspect="Content" ObjectID="_1556471972" r:id="rId76"/>
               </w:object>
             </w:r>
           </w:p>
@@ -15801,7 +15801,7 @@
           <v:shape id="_x0000_i1054" type="#_x0000_t75" style="width:51.45pt;height:19.65pt" o:ole="">
             <v:imagedata r:id="rId77" o:title=""/>
           </v:shape>
-          <o:OLEObject Type="Embed" ProgID="Equation.DSMT4" ShapeID="_x0000_i1054" DrawAspect="Content" ObjectID="_1556471112" r:id="rId78"/>
+          <o:OLEObject Type="Embed" ProgID="Equation.DSMT4" ShapeID="_x0000_i1054" DrawAspect="Content" ObjectID="_1556471973" r:id="rId78"/>
         </w:object>
       </w:r>
       <w:r>
@@ -15818,7 +15818,7 @@
           <v:shape id="_x0000_i1055" type="#_x0000_t75" style="width:52.35pt;height:20.55pt" o:ole="">
             <v:imagedata r:id="rId79" o:title=""/>
           </v:shape>
-          <o:OLEObject Type="Embed" ProgID="Equation.DSMT4" ShapeID="_x0000_i1055" DrawAspect="Content" ObjectID="_1556471113" r:id="rId80"/>
+          <o:OLEObject Type="Embed" ProgID="Equation.DSMT4" ShapeID="_x0000_i1055" DrawAspect="Content" ObjectID="_1556471974" r:id="rId80"/>
         </w:object>
       </w:r>
       <w:r>
@@ -15835,7 +15835,7 @@
           <v:shape id="_x0000_i1056" type="#_x0000_t75" style="width:13.1pt;height:19.65pt" o:ole="">
             <v:imagedata r:id="rId81" o:title=""/>
           </v:shape>
-          <o:OLEObject Type="Embed" ProgID="Equation.DSMT4" ShapeID="_x0000_i1056" DrawAspect="Content" ObjectID="_1556471114" r:id="rId82"/>
+          <o:OLEObject Type="Embed" ProgID="Equation.DSMT4" ShapeID="_x0000_i1056" DrawAspect="Content" ObjectID="_1556471975" r:id="rId82"/>
         </w:object>
       </w:r>
       <w:r>
@@ -15849,7 +15849,7 @@
           <v:shape id="_x0000_i1057" type="#_x0000_t75" style="width:13.1pt;height:19.65pt" o:ole="">
             <v:imagedata r:id="rId83" o:title=""/>
           </v:shape>
-          <o:OLEObject Type="Embed" ProgID="Equation.DSMT4" ShapeID="_x0000_i1057" DrawAspect="Content" ObjectID="_1556471115" r:id="rId84"/>
+          <o:OLEObject Type="Embed" ProgID="Equation.DSMT4" ShapeID="_x0000_i1057" DrawAspect="Content" ObjectID="_1556471976" r:id="rId84"/>
         </w:object>
       </w:r>
       <w:r>
@@ -16348,7 +16348,7 @@
                 <v:shape id="_x0000_i1058" type="#_x0000_t75" style="width:281.45pt;height:123.45pt" o:ole="">
                   <v:imagedata r:id="rId85" o:title=""/>
                 </v:shape>
-                <o:OLEObject Type="Embed" ProgID="Visio.Drawing.11" ShapeID="_x0000_i1058" DrawAspect="Content" ObjectID="_1556471116" r:id="rId86"/>
+                <o:OLEObject Type="Embed" ProgID="Visio.Drawing.11" ShapeID="_x0000_i1058" DrawAspect="Content" ObjectID="_1556471977" r:id="rId86"/>
               </w:object>
             </w:r>
           </w:p>
@@ -17163,7 +17163,7 @@
                 <v:shape id="_x0000_i1059" type="#_x0000_t75" style="width:436.7pt;height:230.95pt" o:ole="">
                   <v:imagedata r:id="rId87" o:title=""/>
                 </v:shape>
-                <o:OLEObject Type="Embed" ProgID="Visio.Drawing.11" ShapeID="_x0000_i1059" DrawAspect="Content" ObjectID="_1556471117" r:id="rId88"/>
+                <o:OLEObject Type="Embed" ProgID="Visio.Drawing.11" ShapeID="_x0000_i1059" DrawAspect="Content" ObjectID="_1556471978" r:id="rId88"/>
               </w:object>
             </w:r>
           </w:p>
@@ -17402,7 +17402,7 @@
                 <v:shape id="_x0000_i1060" type="#_x0000_t75" style="width:435.75pt;height:368.4pt" o:ole="">
                   <v:imagedata r:id="rId89" o:title=""/>
                 </v:shape>
-                <o:OLEObject Type="Embed" ProgID="Visio.Drawing.11" ShapeID="_x0000_i1060" DrawAspect="Content" ObjectID="_1556471118" r:id="rId90"/>
+                <o:OLEObject Type="Embed" ProgID="Visio.Drawing.11" ShapeID="_x0000_i1060" DrawAspect="Content" ObjectID="_1556471979" r:id="rId90"/>
               </w:object>
             </w:r>
           </w:p>
@@ -19261,7 +19261,7 @@
           <v:shape id="_x0000_i1061" type="#_x0000_t75" style="width:11.2pt;height:14.05pt" o:ole="">
             <v:imagedata r:id="rId93" o:title=""/>
           </v:shape>
-          <o:OLEObject Type="Embed" ProgID="Equation.DSMT4" ShapeID="_x0000_i1061" DrawAspect="Content" ObjectID="_1556471119" r:id="rId94"/>
+          <o:OLEObject Type="Embed" ProgID="Equation.DSMT4" ShapeID="_x0000_i1061" DrawAspect="Content" ObjectID="_1556471980" r:id="rId94"/>
         </w:object>
       </w:r>
       <w:r>
@@ -19278,7 +19278,7 @@
           <v:shape id="_x0000_i1062" type="#_x0000_t75" style="width:28.05pt;height:14.05pt" o:ole="">
             <v:imagedata r:id="rId95" o:title=""/>
           </v:shape>
-          <o:OLEObject Type="Embed" ProgID="Equation.DSMT4" ShapeID="_x0000_i1062" DrawAspect="Content" ObjectID="_1556471120" r:id="rId96"/>
+          <o:OLEObject Type="Embed" ProgID="Equation.DSMT4" ShapeID="_x0000_i1062" DrawAspect="Content" ObjectID="_1556471981" r:id="rId96"/>
         </w:object>
       </w:r>
       <w:r>
@@ -19295,7 +19295,7 @@
           <v:shape id="_x0000_i1063" type="#_x0000_t75" style="width:15.9pt;height:19.65pt" o:ole="">
             <v:imagedata r:id="rId97" o:title=""/>
           </v:shape>
-          <o:OLEObject Type="Embed" ProgID="Equation.DSMT4" ShapeID="_x0000_i1063" DrawAspect="Content" ObjectID="_1556471121" r:id="rId98"/>
+          <o:OLEObject Type="Embed" ProgID="Equation.DSMT4" ShapeID="_x0000_i1063" DrawAspect="Content" ObjectID="_1556471982" r:id="rId98"/>
         </w:object>
       </w:r>
       <w:r>
@@ -19312,7 +19312,7 @@
           <v:shape id="_x0000_i1064" type="#_x0000_t75" style="width:15.9pt;height:19.65pt" o:ole="">
             <v:imagedata r:id="rId99" o:title=""/>
           </v:shape>
-          <o:OLEObject Type="Embed" ProgID="Equation.DSMT4" ShapeID="_x0000_i1064" DrawAspect="Content" ObjectID="_1556471122" r:id="rId100"/>
+          <o:OLEObject Type="Embed" ProgID="Equation.DSMT4" ShapeID="_x0000_i1064" DrawAspect="Content" ObjectID="_1556471983" r:id="rId100"/>
         </w:object>
       </w:r>
       <w:r>
@@ -19329,7 +19329,7 @@
           <v:shape id="_x0000_i1065" type="#_x0000_t75" style="width:9.35pt;height:15.9pt" o:ole="">
             <v:imagedata r:id="rId101" o:title=""/>
           </v:shape>
-          <o:OLEObject Type="Embed" ProgID="Equation.DSMT4" ShapeID="_x0000_i1065" DrawAspect="Content" ObjectID="_1556471123" r:id="rId102"/>
+          <o:OLEObject Type="Embed" ProgID="Equation.DSMT4" ShapeID="_x0000_i1065" DrawAspect="Content" ObjectID="_1556471984" r:id="rId102"/>
         </w:object>
       </w:r>
       <w:r>
@@ -19358,7 +19358,7 @@
           <v:shape id="_x0000_i1066" type="#_x0000_t75" style="width:11.2pt;height:14.05pt" o:ole="">
             <v:imagedata r:id="rId103" o:title=""/>
           </v:shape>
-          <o:OLEObject Type="Embed" ProgID="Equation.DSMT4" ShapeID="_x0000_i1066" DrawAspect="Content" ObjectID="_1556471124" r:id="rId104"/>
+          <o:OLEObject Type="Embed" ProgID="Equation.DSMT4" ShapeID="_x0000_i1066" DrawAspect="Content" ObjectID="_1556471985" r:id="rId104"/>
         </w:object>
       </w:r>
       <w:r>
@@ -19375,7 +19375,7 @@
           <v:shape id="_x0000_i1067" type="#_x0000_t75" style="width:23.4pt;height:19.65pt" o:ole="">
             <v:imagedata r:id="rId105" o:title=""/>
           </v:shape>
-          <o:OLEObject Type="Embed" ProgID="Equation.DSMT4" ShapeID="_x0000_i1067" DrawAspect="Content" ObjectID="_1556471125" r:id="rId106"/>
+          <o:OLEObject Type="Embed" ProgID="Equation.DSMT4" ShapeID="_x0000_i1067" DrawAspect="Content" ObjectID="_1556471986" r:id="rId106"/>
         </w:object>
       </w:r>
       <w:r>
@@ -19392,7 +19392,7 @@
           <v:shape id="_x0000_i1068" type="#_x0000_t75" style="width:9.35pt;height:13.1pt" o:ole="">
             <v:imagedata r:id="rId107" o:title=""/>
           </v:shape>
-          <o:OLEObject Type="Embed" ProgID="Equation.DSMT4" ShapeID="_x0000_i1068" DrawAspect="Content" ObjectID="_1556471126" r:id="rId108"/>
+          <o:OLEObject Type="Embed" ProgID="Equation.DSMT4" ShapeID="_x0000_i1068" DrawAspect="Content" ObjectID="_1556471987" r:id="rId108"/>
         </w:object>
       </w:r>
       <w:r>
@@ -19409,7 +19409,7 @@
           <v:shape id="_x0000_i1069" type="#_x0000_t75" style="width:11.2pt;height:14.05pt" o:ole="">
             <v:imagedata r:id="rId109" o:title=""/>
           </v:shape>
-          <o:OLEObject Type="Embed" ProgID="Equation.DSMT4" ShapeID="_x0000_i1069" DrawAspect="Content" ObjectID="_1556471127" r:id="rId110"/>
+          <o:OLEObject Type="Embed" ProgID="Equation.DSMT4" ShapeID="_x0000_i1069" DrawAspect="Content" ObjectID="_1556471988" r:id="rId110"/>
         </w:object>
       </w:r>
       <w:r>
@@ -19426,7 +19426,7 @@
           <v:shape id="_x0000_i1070" type="#_x0000_t75" style="width:27.1pt;height:14.05pt" o:ole="">
             <v:imagedata r:id="rId111" o:title=""/>
           </v:shape>
-          <o:OLEObject Type="Embed" ProgID="Equation.DSMT4" ShapeID="_x0000_i1070" DrawAspect="Content" ObjectID="_1556471128" r:id="rId112"/>
+          <o:OLEObject Type="Embed" ProgID="Equation.DSMT4" ShapeID="_x0000_i1070" DrawAspect="Content" ObjectID="_1556471989" r:id="rId112"/>
         </w:object>
       </w:r>
       <w:r>
@@ -19443,7 +19443,7 @@
           <v:shape id="_x0000_i1071" type="#_x0000_t75" style="width:57.95pt;height:20.55pt" o:ole="">
             <v:imagedata r:id="rId113" o:title=""/>
           </v:shape>
-          <o:OLEObject Type="Embed" ProgID="Equation.DSMT4" ShapeID="_x0000_i1071" DrawAspect="Content" ObjectID="_1556471129" r:id="rId114"/>
+          <o:OLEObject Type="Embed" ProgID="Equation.DSMT4" ShapeID="_x0000_i1071" DrawAspect="Content" ObjectID="_1556471990" r:id="rId114"/>
         </w:object>
       </w:r>
       <w:r>
@@ -19460,7 +19460,7 @@
           <v:shape id="_x0000_i1072" type="#_x0000_t75" style="width:6.55pt;height:13.1pt" o:ole="">
             <v:imagedata r:id="rId115" o:title=""/>
           </v:shape>
-          <o:OLEObject Type="Embed" ProgID="Equation.DSMT4" ShapeID="_x0000_i1072" DrawAspect="Content" ObjectID="_1556471130" r:id="rId116"/>
+          <o:OLEObject Type="Embed" ProgID="Equation.DSMT4" ShapeID="_x0000_i1072" DrawAspect="Content" ObjectID="_1556471991" r:id="rId116"/>
         </w:object>
       </w:r>
       <w:r>
@@ -19477,7 +19477,7 @@
           <v:shape id="_x0000_i1073" type="#_x0000_t75" style="width:9.35pt;height:15.9pt" o:ole="">
             <v:imagedata r:id="rId117" o:title=""/>
           </v:shape>
-          <o:OLEObject Type="Embed" ProgID="Equation.DSMT4" ShapeID="_x0000_i1073" DrawAspect="Content" ObjectID="_1556471131" r:id="rId118"/>
+          <o:OLEObject Type="Embed" ProgID="Equation.DSMT4" ShapeID="_x0000_i1073" DrawAspect="Content" ObjectID="_1556471992" r:id="rId118"/>
         </w:object>
       </w:r>
       <w:r>
@@ -19500,7 +19500,7 @@
           <v:shape id="_x0000_i1074" type="#_x0000_t75" style="width:28.05pt;height:19.65pt" o:ole="">
             <v:imagedata r:id="rId119" o:title=""/>
           </v:shape>
-          <o:OLEObject Type="Embed" ProgID="Equation.DSMT4" ShapeID="_x0000_i1074" DrawAspect="Content" ObjectID="_1556471132" r:id="rId120"/>
+          <o:OLEObject Type="Embed" ProgID="Equation.DSMT4" ShapeID="_x0000_i1074" DrawAspect="Content" ObjectID="_1556471993" r:id="rId120"/>
         </w:object>
       </w:r>
       <w:r>
@@ -19541,7 +19541,7 @@
           <v:shape id="_x0000_i1075" type="#_x0000_t75" style="width:16.85pt;height:19.65pt" o:ole="">
             <v:imagedata r:id="rId121" o:title=""/>
           </v:shape>
-          <o:OLEObject Type="Embed" ProgID="Equation.DSMT4" ShapeID="_x0000_i1075" DrawAspect="Content" ObjectID="_1556471133" r:id="rId122"/>
+          <o:OLEObject Type="Embed" ProgID="Equation.DSMT4" ShapeID="_x0000_i1075" DrawAspect="Content" ObjectID="_1556471994" r:id="rId122"/>
         </w:object>
       </w:r>
       <w:r>
@@ -19558,7 +19558,7 @@
           <v:shape id="_x0000_i1076" type="#_x0000_t75" style="width:15.9pt;height:19.65pt" o:ole="">
             <v:imagedata r:id="rId123" o:title=""/>
           </v:shape>
-          <o:OLEObject Type="Embed" ProgID="Equation.DSMT4" ShapeID="_x0000_i1076" DrawAspect="Content" ObjectID="_1556471134" r:id="rId124"/>
+          <o:OLEObject Type="Embed" ProgID="Equation.DSMT4" ShapeID="_x0000_i1076" DrawAspect="Content" ObjectID="_1556471995" r:id="rId124"/>
         </w:object>
       </w:r>
       <w:r>
@@ -19575,7 +19575,7 @@
           <v:shape id="_x0000_i1077" type="#_x0000_t75" style="width:15.9pt;height:19.65pt" o:ole="">
             <v:imagedata r:id="rId125" o:title=""/>
           </v:shape>
-          <o:OLEObject Type="Embed" ProgID="Equation.DSMT4" ShapeID="_x0000_i1077" DrawAspect="Content" ObjectID="_1556471135" r:id="rId126"/>
+          <o:OLEObject Type="Embed" ProgID="Equation.DSMT4" ShapeID="_x0000_i1077" DrawAspect="Content" ObjectID="_1556471996" r:id="rId126"/>
         </w:object>
       </w:r>
       <w:r>
@@ -19592,7 +19592,7 @@
           <v:shape id="_x0000_i1078" type="#_x0000_t75" style="width:6.55pt;height:14.05pt" o:ole="">
             <v:imagedata r:id="rId127" o:title=""/>
           </v:shape>
-          <o:OLEObject Type="Embed" ProgID="Equation.DSMT4" ShapeID="_x0000_i1078" DrawAspect="Content" ObjectID="_1556471136" r:id="rId128"/>
+          <o:OLEObject Type="Embed" ProgID="Equation.DSMT4" ShapeID="_x0000_i1078" DrawAspect="Content" ObjectID="_1556471997" r:id="rId128"/>
         </w:object>
       </w:r>
       <w:r>
@@ -19609,7 +19609,7 @@
           <v:shape id="_x0000_i1079" type="#_x0000_t75" style="width:16.85pt;height:19.65pt" o:ole="">
             <v:imagedata r:id="rId121" o:title=""/>
           </v:shape>
-          <o:OLEObject Type="Embed" ProgID="Equation.DSMT4" ShapeID="_x0000_i1079" DrawAspect="Content" ObjectID="_1556471137" r:id="rId129"/>
+          <o:OLEObject Type="Embed" ProgID="Equation.DSMT4" ShapeID="_x0000_i1079" DrawAspect="Content" ObjectID="_1556471998" r:id="rId129"/>
         </w:object>
       </w:r>
       <w:r>
@@ -19626,7 +19626,7 @@
           <v:shape id="_x0000_i1080" type="#_x0000_t75" style="width:15.9pt;height:19.65pt" o:ole="">
             <v:imagedata r:id="rId123" o:title=""/>
           </v:shape>
-          <o:OLEObject Type="Embed" ProgID="Equation.DSMT4" ShapeID="_x0000_i1080" DrawAspect="Content" ObjectID="_1556471138" r:id="rId130"/>
+          <o:OLEObject Type="Embed" ProgID="Equation.DSMT4" ShapeID="_x0000_i1080" DrawAspect="Content" ObjectID="_1556471999" r:id="rId130"/>
         </w:object>
       </w:r>
       <w:r>
@@ -19643,7 +19643,7 @@
           <v:shape id="_x0000_i1081" type="#_x0000_t75" style="width:28.05pt;height:14.05pt" o:ole="">
             <v:imagedata r:id="rId95" o:title=""/>
           </v:shape>
-          <o:OLEObject Type="Embed" ProgID="Equation.DSMT4" ShapeID="_x0000_i1081" DrawAspect="Content" ObjectID="_1556471139" r:id="rId131"/>
+          <o:OLEObject Type="Embed" ProgID="Equation.DSMT4" ShapeID="_x0000_i1081" DrawAspect="Content" ObjectID="_1556472000" r:id="rId131"/>
         </w:object>
       </w:r>
       <w:r>
@@ -19660,7 +19660,7 @@
           <v:shape id="_x0000_i1082" type="#_x0000_t75" style="width:15.9pt;height:19.65pt" o:ole="">
             <v:imagedata r:id="rId125" o:title=""/>
           </v:shape>
-          <o:OLEObject Type="Embed" ProgID="Equation.DSMT4" ShapeID="_x0000_i1082" DrawAspect="Content" ObjectID="_1556471140" r:id="rId132"/>
+          <o:OLEObject Type="Embed" ProgID="Equation.DSMT4" ShapeID="_x0000_i1082" DrawAspect="Content" ObjectID="_1556472001" r:id="rId132"/>
         </w:object>
       </w:r>
       <w:r>
@@ -19677,7 +19677,7 @@
           <v:shape id="_x0000_i1083" type="#_x0000_t75" style="width:31.8pt;height:19.65pt" o:ole="">
             <v:imagedata r:id="rId133" o:title=""/>
           </v:shape>
-          <o:OLEObject Type="Embed" ProgID="Equation.DSMT4" ShapeID="_x0000_i1083" DrawAspect="Content" ObjectID="_1556471141" r:id="rId134"/>
+          <o:OLEObject Type="Embed" ProgID="Equation.DSMT4" ShapeID="_x0000_i1083" DrawAspect="Content" ObjectID="_1556472002" r:id="rId134"/>
         </w:object>
       </w:r>
       <w:r>
@@ -19694,7 +19694,7 @@
           <v:shape id="_x0000_i1084" type="#_x0000_t75" style="width:15.9pt;height:19.65pt" o:ole="">
             <v:imagedata r:id="rId135" o:title=""/>
           </v:shape>
-          <o:OLEObject Type="Embed" ProgID="Equation.DSMT4" ShapeID="_x0000_i1084" DrawAspect="Content" ObjectID="_1556471142" r:id="rId136"/>
+          <o:OLEObject Type="Embed" ProgID="Equation.DSMT4" ShapeID="_x0000_i1084" DrawAspect="Content" ObjectID="_1556472003" r:id="rId136"/>
         </w:object>
       </w:r>
       <w:r>
@@ -19711,7 +19711,7 @@
           <v:shape id="_x0000_i1085" type="#_x0000_t75" style="width:15.9pt;height:19.65pt" o:ole="">
             <v:imagedata r:id="rId125" o:title=""/>
           </v:shape>
-          <o:OLEObject Type="Embed" ProgID="Equation.DSMT4" ShapeID="_x0000_i1085" DrawAspect="Content" ObjectID="_1556471143" r:id="rId137"/>
+          <o:OLEObject Type="Embed" ProgID="Equation.DSMT4" ShapeID="_x0000_i1085" DrawAspect="Content" ObjectID="_1556472004" r:id="rId137"/>
         </w:object>
       </w:r>
       <w:r>
@@ -19728,7 +19728,7 @@
           <v:shape id="_x0000_i1086" type="#_x0000_t75" style="width:9.35pt;height:15.9pt" o:ole="">
             <v:imagedata r:id="rId101" o:title=""/>
           </v:shape>
-          <o:OLEObject Type="Embed" ProgID="Equation.DSMT4" ShapeID="_x0000_i1086" DrawAspect="Content" ObjectID="_1556471144" r:id="rId138"/>
+          <o:OLEObject Type="Embed" ProgID="Equation.DSMT4" ShapeID="_x0000_i1086" DrawAspect="Content" ObjectID="_1556472005" r:id="rId138"/>
         </w:object>
       </w:r>
       <w:r>
@@ -19745,7 +19745,7 @@
           <v:shape id="_x0000_i1087" type="#_x0000_t75" style="width:23.4pt;height:19.65pt" o:ole="">
             <v:imagedata r:id="rId139" o:title=""/>
           </v:shape>
-          <o:OLEObject Type="Embed" ProgID="Equation.DSMT4" ShapeID="_x0000_i1087" DrawAspect="Content" ObjectID="_1556471145" r:id="rId140"/>
+          <o:OLEObject Type="Embed" ProgID="Equation.DSMT4" ShapeID="_x0000_i1087" DrawAspect="Content" ObjectID="_1556472006" r:id="rId140"/>
         </w:object>
       </w:r>
       <w:r>
@@ -19762,7 +19762,7 @@
           <v:shape id="_x0000_i1088" type="#_x0000_t75" style="width:16.85pt;height:19.65pt" o:ole="">
             <v:imagedata r:id="rId141" o:title=""/>
           </v:shape>
-          <o:OLEObject Type="Embed" ProgID="Equation.DSMT4" ShapeID="_x0000_i1088" DrawAspect="Content" ObjectID="_1556471146" r:id="rId142"/>
+          <o:OLEObject Type="Embed" ProgID="Equation.DSMT4" ShapeID="_x0000_i1088" DrawAspect="Content" ObjectID="_1556472007" r:id="rId142"/>
         </w:object>
       </w:r>
       <w:r>
@@ -19779,7 +19779,7 @@
           <v:shape id="_x0000_i1089" type="#_x0000_t75" style="width:13.1pt;height:19.65pt" o:ole="">
             <v:imagedata r:id="rId143" o:title=""/>
           </v:shape>
-          <o:OLEObject Type="Embed" ProgID="Equation.DSMT4" ShapeID="_x0000_i1089" DrawAspect="Content" ObjectID="_1556471147" r:id="rId144"/>
+          <o:OLEObject Type="Embed" ProgID="Equation.DSMT4" ShapeID="_x0000_i1089" DrawAspect="Content" ObjectID="_1556472008" r:id="rId144"/>
         </w:object>
       </w:r>
       <w:r>
@@ -19796,7 +19796,7 @@
           <v:shape id="_x0000_i1090" type="#_x0000_t75" style="width:6.55pt;height:14.05pt" o:ole="">
             <v:imagedata r:id="rId127" o:title=""/>
           </v:shape>
-          <o:OLEObject Type="Embed" ProgID="Equation.DSMT4" ShapeID="_x0000_i1090" DrawAspect="Content" ObjectID="_1556471148" r:id="rId145"/>
+          <o:OLEObject Type="Embed" ProgID="Equation.DSMT4" ShapeID="_x0000_i1090" DrawAspect="Content" ObjectID="_1556472009" r:id="rId145"/>
         </w:object>
       </w:r>
       <w:r>
@@ -19813,7 +19813,7 @@
           <v:shape id="_x0000_i1091" type="#_x0000_t75" style="width:28.05pt;height:19.65pt" o:ole="">
             <v:imagedata r:id="rId146" o:title=""/>
           </v:shape>
-          <o:OLEObject Type="Embed" ProgID="Equation.DSMT4" ShapeID="_x0000_i1091" DrawAspect="Content" ObjectID="_1556471149" r:id="rId147"/>
+          <o:OLEObject Type="Embed" ProgID="Equation.DSMT4" ShapeID="_x0000_i1091" DrawAspect="Content" ObjectID="_1556472010" r:id="rId147"/>
         </w:object>
       </w:r>
       <w:r>
@@ -19836,7 +19836,7 @@
           <v:shape id="_x0000_i1092" type="#_x0000_t75" style="width:16.85pt;height:19.65pt" o:ole="">
             <v:imagedata r:id="rId148" o:title=""/>
           </v:shape>
-          <o:OLEObject Type="Embed" ProgID="Equation.DSMT4" ShapeID="_x0000_i1092" DrawAspect="Content" ObjectID="_1556471150" r:id="rId149"/>
+          <o:OLEObject Type="Embed" ProgID="Equation.DSMT4" ShapeID="_x0000_i1092" DrawAspect="Content" ObjectID="_1556472011" r:id="rId149"/>
         </w:object>
       </w:r>
       <w:r>
@@ -19853,7 +19853,7 @@
           <v:shape id="_x0000_i1093" type="#_x0000_t75" style="width:9.35pt;height:11.2pt" o:ole="">
             <v:imagedata r:id="rId150" o:title=""/>
           </v:shape>
-          <o:OLEObject Type="Embed" ProgID="Equation.DSMT4" ShapeID="_x0000_i1093" DrawAspect="Content" ObjectID="_1556471151" r:id="rId151"/>
+          <o:OLEObject Type="Embed" ProgID="Equation.DSMT4" ShapeID="_x0000_i1093" DrawAspect="Content" ObjectID="_1556472012" r:id="rId151"/>
         </w:object>
       </w:r>
       <w:r>
@@ -19870,7 +19870,7 @@
           <v:shape id="_x0000_i1094" type="#_x0000_t75" style="width:11.2pt;height:13.1pt" o:ole="">
             <v:imagedata r:id="rId152" o:title=""/>
           </v:shape>
-          <o:OLEObject Type="Embed" ProgID="Equation.DSMT4" ShapeID="_x0000_i1094" DrawAspect="Content" ObjectID="_1556471152" r:id="rId153"/>
+          <o:OLEObject Type="Embed" ProgID="Equation.DSMT4" ShapeID="_x0000_i1094" DrawAspect="Content" ObjectID="_1556472013" r:id="rId153"/>
         </w:object>
       </w:r>
       <w:r>
@@ -19887,7 +19887,7 @@
           <v:shape id="_x0000_i1095" type="#_x0000_t75" style="width:21.5pt;height:15.9pt" o:ole="">
             <v:imagedata r:id="rId154" o:title=""/>
           </v:shape>
-          <o:OLEObject Type="Embed" ProgID="Equation.DSMT4" ShapeID="_x0000_i1095" DrawAspect="Content" ObjectID="_1556471153" r:id="rId155"/>
+          <o:OLEObject Type="Embed" ProgID="Equation.DSMT4" ShapeID="_x0000_i1095" DrawAspect="Content" ObjectID="_1556472014" r:id="rId155"/>
         </w:object>
       </w:r>
       <w:r>
@@ -20121,7 +20121,7 @@
           <v:shape id="_x0000_i1096" type="#_x0000_t75" style="width:11.2pt;height:14.05pt" o:ole="">
             <v:imagedata r:id="rId109" o:title=""/>
           </v:shape>
-          <o:OLEObject Type="Embed" ProgID="Equation.DSMT4" ShapeID="_x0000_i1096" DrawAspect="Content" ObjectID="_1556471154" r:id="rId156"/>
+          <o:OLEObject Type="Embed" ProgID="Equation.DSMT4" ShapeID="_x0000_i1096" DrawAspect="Content" ObjectID="_1556472015" r:id="rId156"/>
         </w:object>
       </w:r>
       <w:r>
@@ -20477,7 +20477,7 @@
                 <v:shape id="_x0000_i1097" type="#_x0000_t75" style="width:100.05pt;height:20.55pt" o:ole="">
                   <v:imagedata r:id="rId157" o:title=""/>
                 </v:shape>
-                <o:OLEObject Type="Embed" ProgID="Equation.DSMT4" ShapeID="_x0000_i1097" DrawAspect="Content" ObjectID="_1556471155" r:id="rId158"/>
+                <o:OLEObject Type="Embed" ProgID="Equation.DSMT4" ShapeID="_x0000_i1097" DrawAspect="Content" ObjectID="_1556472016" r:id="rId158"/>
               </w:object>
             </w:r>
           </w:p>
@@ -20578,7 +20578,7 @@
                 <v:shape id="_x0000_i1098" type="#_x0000_t75" style="width:86.95pt;height:20.55pt" o:ole="">
                   <v:imagedata r:id="rId159" o:title=""/>
                 </v:shape>
-                <o:OLEObject Type="Embed" ProgID="Equation.DSMT4" ShapeID="_x0000_i1098" DrawAspect="Content" ObjectID="_1556471156" r:id="rId160"/>
+                <o:OLEObject Type="Embed" ProgID="Equation.DSMT4" ShapeID="_x0000_i1098" DrawAspect="Content" ObjectID="_1556472017" r:id="rId160"/>
               </w:object>
             </w:r>
           </w:p>
@@ -20689,7 +20689,7 @@
                 <v:shape id="_x0000_i1099" type="#_x0000_t75" style="width:177.65pt;height:20.55pt" o:ole="">
                   <v:imagedata r:id="rId161" o:title=""/>
                 </v:shape>
-                <o:OLEObject Type="Embed" ProgID="Equation.DSMT4" ShapeID="_x0000_i1099" DrawAspect="Content" ObjectID="_1556471157" r:id="rId162"/>
+                <o:OLEObject Type="Embed" ProgID="Equation.DSMT4" ShapeID="_x0000_i1099" DrawAspect="Content" ObjectID="_1556472018" r:id="rId162"/>
               </w:object>
             </w:r>
           </w:p>
@@ -20789,7 +20789,7 @@
                 <v:shape id="_x0000_i1100" type="#_x0000_t75" style="width:113.15pt;height:20.55pt" o:ole="">
                   <v:imagedata r:id="rId163" o:title=""/>
                 </v:shape>
-                <o:OLEObject Type="Embed" ProgID="Equation.DSMT4" ShapeID="_x0000_i1100" DrawAspect="Content" ObjectID="_1556471158" r:id="rId164"/>
+                <o:OLEObject Type="Embed" ProgID="Equation.DSMT4" ShapeID="_x0000_i1100" DrawAspect="Content" ObjectID="_1556472019" r:id="rId164"/>
               </w:object>
             </w:r>
           </w:p>
@@ -20999,7 +20999,7 @@
                 <v:shape id="_x0000_i1101" type="#_x0000_t75" style="width:138.4pt;height:19.65pt" o:ole="">
                   <v:imagedata r:id="rId165" o:title=""/>
                 </v:shape>
-                <o:OLEObject Type="Embed" ProgID="Equation.DSMT4" ShapeID="_x0000_i1101" DrawAspect="Content" ObjectID="_1556471159" r:id="rId166"/>
+                <o:OLEObject Type="Embed" ProgID="Equation.DSMT4" ShapeID="_x0000_i1101" DrawAspect="Content" ObjectID="_1556472020" r:id="rId166"/>
               </w:object>
             </w:r>
           </w:p>
@@ -21039,7 +21039,7 @@
                 <v:shape id="_x0000_i1102" type="#_x0000_t75" style="width:127.15pt;height:19.65pt" o:ole="">
                   <v:imagedata r:id="rId167" o:title=""/>
                 </v:shape>
-                <o:OLEObject Type="Embed" ProgID="Equation.DSMT4" ShapeID="_x0000_i1102" DrawAspect="Content" ObjectID="_1556471160" r:id="rId168"/>
+                <o:OLEObject Type="Embed" ProgID="Equation.DSMT4" ShapeID="_x0000_i1102" DrawAspect="Content" ObjectID="_1556472021" r:id="rId168"/>
               </w:object>
             </w:r>
           </w:p>
@@ -21151,7 +21151,7 @@
                 <v:shape id="_x0000_i1103" type="#_x0000_t75" style="width:101.9pt;height:19.65pt" o:ole="">
                   <v:imagedata r:id="rId169" o:title=""/>
                 </v:shape>
-                <o:OLEObject Type="Embed" ProgID="Equation.DSMT4" ShapeID="_x0000_i1103" DrawAspect="Content" ObjectID="_1556471161" r:id="rId170"/>
+                <o:OLEObject Type="Embed" ProgID="Equation.DSMT4" ShapeID="_x0000_i1103" DrawAspect="Content" ObjectID="_1556472022" r:id="rId170"/>
               </w:object>
             </w:r>
           </w:p>
@@ -21191,7 +21191,7 @@
                 <v:shape id="_x0000_i1104" type="#_x0000_t75" style="width:150.55pt;height:27.1pt" o:ole="">
                   <v:imagedata r:id="rId171" o:title=""/>
                 </v:shape>
-                <o:OLEObject Type="Embed" ProgID="Equation.DSMT4" ShapeID="_x0000_i1104" DrawAspect="Content" ObjectID="_1556471162" r:id="rId172"/>
+                <o:OLEObject Type="Embed" ProgID="Equation.DSMT4" ShapeID="_x0000_i1104" DrawAspect="Content" ObjectID="_1556472023" r:id="rId172"/>
               </w:object>
             </w:r>
           </w:p>
@@ -21231,7 +21231,7 @@
                 <v:shape id="_x0000_i1105" type="#_x0000_t75" style="width:72.95pt;height:19.65pt" o:ole="">
                   <v:imagedata r:id="rId173" o:title=""/>
                 </v:shape>
-                <o:OLEObject Type="Embed" ProgID="Equation.DSMT4" ShapeID="_x0000_i1105" DrawAspect="Content" ObjectID="_1556471163" r:id="rId174"/>
+                <o:OLEObject Type="Embed" ProgID="Equation.DSMT4" ShapeID="_x0000_i1105" DrawAspect="Content" ObjectID="_1556472024" r:id="rId174"/>
               </w:object>
             </w:r>
           </w:p>
@@ -21271,7 +21271,7 @@
                 <v:shape id="_x0000_i1106" type="#_x0000_t75" style="width:66.4pt;height:19.65pt" o:ole="">
                   <v:imagedata r:id="rId175" o:title=""/>
                 </v:shape>
-                <o:OLEObject Type="Embed" ProgID="Equation.DSMT4" ShapeID="_x0000_i1106" DrawAspect="Content" ObjectID="_1556471164" r:id="rId176"/>
+                <o:OLEObject Type="Embed" ProgID="Equation.DSMT4" ShapeID="_x0000_i1106" DrawAspect="Content" ObjectID="_1556472025" r:id="rId176"/>
               </w:object>
             </w:r>
           </w:p>
@@ -21346,7 +21346,7 @@
                 <v:shape id="_x0000_i1107" type="#_x0000_t75" style="width:132.8pt;height:19.65pt" o:ole="">
                   <v:imagedata r:id="rId177" o:title=""/>
                 </v:shape>
-                <o:OLEObject Type="Embed" ProgID="Equation.DSMT4" ShapeID="_x0000_i1107" DrawAspect="Content" ObjectID="_1556471165" r:id="rId178"/>
+                <o:OLEObject Type="Embed" ProgID="Equation.DSMT4" ShapeID="_x0000_i1107" DrawAspect="Content" ObjectID="_1556472026" r:id="rId178"/>
               </w:object>
             </w:r>
           </w:p>
@@ -21549,7 +21549,7 @@
                 <v:shape id="_x0000_i1108" type="#_x0000_t75" style="width:9.35pt;height:9.35pt" o:ole="">
                   <v:imagedata r:id="rId179" o:title=""/>
                 </v:shape>
-                <o:OLEObject Type="Embed" ProgID="Equation.DSMT4" ShapeID="_x0000_i1108" DrawAspect="Content" ObjectID="_1556471166" r:id="rId180"/>
+                <o:OLEObject Type="Embed" ProgID="Equation.DSMT4" ShapeID="_x0000_i1108" DrawAspect="Content" ObjectID="_1556472027" r:id="rId180"/>
               </w:object>
             </w:r>
           </w:p>
@@ -21575,7 +21575,7 @@
                 <v:shape id="_x0000_i1109" type="#_x0000_t75" style="width:29.9pt;height:13.1pt" o:ole="">
                   <v:imagedata r:id="rId181" o:title=""/>
                 </v:shape>
-                <o:OLEObject Type="Embed" ProgID="Equation.DSMT4" ShapeID="_x0000_i1109" DrawAspect="Content" ObjectID="_1556471167" r:id="rId182"/>
+                <o:OLEObject Type="Embed" ProgID="Equation.DSMT4" ShapeID="_x0000_i1109" DrawAspect="Content" ObjectID="_1556472028" r:id="rId182"/>
               </w:object>
             </w:r>
             <w:r>
@@ -21614,7 +21614,7 @@
                 <v:shape id="_x0000_i1110" type="#_x0000_t75" style="width:15.9pt;height:14.05pt" o:ole="">
                   <v:imagedata r:id="rId183" o:title=""/>
                 </v:shape>
-                <o:OLEObject Type="Embed" ProgID="Equation.DSMT4" ShapeID="_x0000_i1110" DrawAspect="Content" ObjectID="_1556471168" r:id="rId184"/>
+                <o:OLEObject Type="Embed" ProgID="Equation.DSMT4" ShapeID="_x0000_i1110" DrawAspect="Content" ObjectID="_1556472029" r:id="rId184"/>
               </w:object>
             </w:r>
           </w:p>
@@ -21640,7 +21640,7 @@
                 <v:shape id="_x0000_i1111" type="#_x0000_t75" style="width:35.55pt;height:13.1pt" o:ole="">
                   <v:imagedata r:id="rId185" o:title=""/>
                 </v:shape>
-                <o:OLEObject Type="Embed" ProgID="Equation.DSMT4" ShapeID="_x0000_i1111" DrawAspect="Content" ObjectID="_1556471169" r:id="rId186"/>
+                <o:OLEObject Type="Embed" ProgID="Equation.DSMT4" ShapeID="_x0000_i1111" DrawAspect="Content" ObjectID="_1556472030" r:id="rId186"/>
               </w:object>
             </w:r>
             <w:r>
@@ -21657,7 +21657,7 @@
                 <v:shape id="_x0000_i1112" type="#_x0000_t75" style="width:35.55pt;height:13.1pt" o:ole="">
                   <v:imagedata r:id="rId187" o:title=""/>
                 </v:shape>
-                <o:OLEObject Type="Embed" ProgID="Equation.DSMT4" ShapeID="_x0000_i1112" DrawAspect="Content" ObjectID="_1556471170" r:id="rId188"/>
+                <o:OLEObject Type="Embed" ProgID="Equation.DSMT4" ShapeID="_x0000_i1112" DrawAspect="Content" ObjectID="_1556472031" r:id="rId188"/>
               </w:object>
             </w:r>
             <w:r>
@@ -21699,7 +21699,7 @@
                 <v:shape id="_x0000_i1113" type="#_x0000_t75" style="width:9.35pt;height:14.05pt" o:ole="">
                   <v:imagedata r:id="rId189" o:title=""/>
                 </v:shape>
-                <o:OLEObject Type="Embed" ProgID="Equation.DSMT4" ShapeID="_x0000_i1113" DrawAspect="Content" ObjectID="_1556471171" r:id="rId190"/>
+                <o:OLEObject Type="Embed" ProgID="Equation.DSMT4" ShapeID="_x0000_i1113" DrawAspect="Content" ObjectID="_1556472032" r:id="rId190"/>
               </w:object>
             </w:r>
           </w:p>
@@ -21725,7 +21725,7 @@
                 <v:shape id="_x0000_i1114" type="#_x0000_t75" style="width:28.05pt;height:13.1pt" o:ole="">
                   <v:imagedata r:id="rId191" o:title=""/>
                 </v:shape>
-                <o:OLEObject Type="Embed" ProgID="Equation.DSMT4" ShapeID="_x0000_i1114" DrawAspect="Content" ObjectID="_1556471172" r:id="rId192"/>
+                <o:OLEObject Type="Embed" ProgID="Equation.DSMT4" ShapeID="_x0000_i1114" DrawAspect="Content" ObjectID="_1556472033" r:id="rId192"/>
               </w:object>
             </w:r>
             <w:r>
@@ -21742,7 +21742,7 @@
                 <v:shape id="_x0000_i1115" type="#_x0000_t75" style="width:29.9pt;height:13.1pt" o:ole="">
                   <v:imagedata r:id="rId193" o:title=""/>
                 </v:shape>
-                <o:OLEObject Type="Embed" ProgID="Equation.DSMT4" ShapeID="_x0000_i1115" DrawAspect="Content" ObjectID="_1556471173" r:id="rId194"/>
+                <o:OLEObject Type="Embed" ProgID="Equation.DSMT4" ShapeID="_x0000_i1115" DrawAspect="Content" ObjectID="_1556472034" r:id="rId194"/>
               </w:object>
             </w:r>
             <w:r>
@@ -21786,7 +21786,7 @@
                 <v:shape id="_x0000_i1116" type="#_x0000_t75" style="width:42.1pt;height:15.9pt" o:ole="">
                   <v:imagedata r:id="rId195" o:title=""/>
                 </v:shape>
-                <o:OLEObject Type="Embed" ProgID="Equation.DSMT4" ShapeID="_x0000_i1116" DrawAspect="Content" ObjectID="_1556471174" r:id="rId196"/>
+                <o:OLEObject Type="Embed" ProgID="Equation.DSMT4" ShapeID="_x0000_i1116" DrawAspect="Content" ObjectID="_1556472035" r:id="rId196"/>
               </w:object>
             </w:r>
           </w:p>
@@ -21814,7 +21814,7 @@
                 <v:shape id="_x0000_i1117" type="#_x0000_t75" style="width:52.35pt;height:19.65pt" o:ole="">
                   <v:imagedata r:id="rId197" o:title=""/>
                 </v:shape>
-                <o:OLEObject Type="Embed" ProgID="Equation.DSMT4" ShapeID="_x0000_i1117" DrawAspect="Content" ObjectID="_1556471175" r:id="rId198"/>
+                <o:OLEObject Type="Embed" ProgID="Equation.DSMT4" ShapeID="_x0000_i1117" DrawAspect="Content" ObjectID="_1556472036" r:id="rId198"/>
               </w:object>
             </w:r>
             <w:r>
@@ -21853,7 +21853,7 @@
                 <v:shape id="_x0000_i1118" type="#_x0000_t75" style="width:9.35pt;height:13.1pt" o:ole="">
                   <v:imagedata r:id="rId199" o:title=""/>
                 </v:shape>
-                <o:OLEObject Type="Embed" ProgID="Equation.DSMT4" ShapeID="_x0000_i1118" DrawAspect="Content" ObjectID="_1556471176" r:id="rId200"/>
+                <o:OLEObject Type="Embed" ProgID="Equation.DSMT4" ShapeID="_x0000_i1118" DrawAspect="Content" ObjectID="_1556472037" r:id="rId200"/>
               </w:object>
             </w:r>
           </w:p>
@@ -21879,7 +21879,7 @@
                 <v:shape id="_x0000_i1119" type="#_x0000_t75" style="width:28.05pt;height:13.1pt" o:ole="">
                   <v:imagedata r:id="rId201" o:title=""/>
                 </v:shape>
-                <o:OLEObject Type="Embed" ProgID="Equation.DSMT4" ShapeID="_x0000_i1119" DrawAspect="Content" ObjectID="_1556471177" r:id="rId202"/>
+                <o:OLEObject Type="Embed" ProgID="Equation.DSMT4" ShapeID="_x0000_i1119" DrawAspect="Content" ObjectID="_1556472038" r:id="rId202"/>
               </w:object>
             </w:r>
             <w:r>
@@ -21918,7 +21918,7 @@
                 <v:shape id="_x0000_i1120" type="#_x0000_t75" style="width:9.35pt;height:13.1pt" o:ole="">
                   <v:imagedata r:id="rId203" o:title=""/>
                 </v:shape>
-                <o:OLEObject Type="Embed" ProgID="Equation.DSMT4" ShapeID="_x0000_i1120" DrawAspect="Content" ObjectID="_1556471178" r:id="rId204"/>
+                <o:OLEObject Type="Embed" ProgID="Equation.DSMT4" ShapeID="_x0000_i1120" DrawAspect="Content" ObjectID="_1556472039" r:id="rId204"/>
               </w:object>
             </w:r>
           </w:p>
@@ -21947,7 +21947,7 @@
                 <v:shape id="_x0000_i1121" type="#_x0000_t75" style="width:29.9pt;height:13.1pt" o:ole="">
                   <v:imagedata r:id="rId205" o:title=""/>
                 </v:shape>
-                <o:OLEObject Type="Embed" ProgID="Equation.DSMT4" ShapeID="_x0000_i1121" DrawAspect="Content" ObjectID="_1556471179" r:id="rId206"/>
+                <o:OLEObject Type="Embed" ProgID="Equation.DSMT4" ShapeID="_x0000_i1121" DrawAspect="Content" ObjectID="_1556472040" r:id="rId206"/>
               </w:object>
             </w:r>
             <w:r>
@@ -21986,7 +21986,7 @@
                 <v:shape id="_x0000_i1122" type="#_x0000_t75" style="width:9.35pt;height:13.1pt" o:ole="">
                   <v:imagedata r:id="rId207" o:title=""/>
                 </v:shape>
-                <o:OLEObject Type="Embed" ProgID="Equation.DSMT4" ShapeID="_x0000_i1122" DrawAspect="Content" ObjectID="_1556471180" r:id="rId208"/>
+                <o:OLEObject Type="Embed" ProgID="Equation.DSMT4" ShapeID="_x0000_i1122" DrawAspect="Content" ObjectID="_1556472041" r:id="rId208"/>
               </w:object>
             </w:r>
           </w:p>
@@ -22012,7 +22012,7 @@
                 <v:shape id="_x0000_i1123" type="#_x0000_t75" style="width:29.9pt;height:13.1pt" o:ole="">
                   <v:imagedata r:id="rId209" o:title=""/>
                 </v:shape>
-                <o:OLEObject Type="Embed" ProgID="Equation.DSMT4" ShapeID="_x0000_i1123" DrawAspect="Content" ObjectID="_1556471181" r:id="rId210"/>
+                <o:OLEObject Type="Embed" ProgID="Equation.DSMT4" ShapeID="_x0000_i1123" DrawAspect="Content" ObjectID="_1556472042" r:id="rId210"/>
               </w:object>
             </w:r>
             <w:r>
@@ -22079,7 +22079,7 @@
                 <v:shape id="_x0000_i1125" type="#_x0000_t75" style="width:11.2pt;height:13.1pt" o:ole="">
                   <v:imagedata r:id="rId212" o:title=""/>
                 </v:shape>
-                <o:OLEObject Type="Embed" ProgID="Equation.DSMT4" ShapeID="_x0000_i1125" DrawAspect="Content" ObjectID="_1556471182" r:id="rId213"/>
+                <o:OLEObject Type="Embed" ProgID="Equation.DSMT4" ShapeID="_x0000_i1125" DrawAspect="Content" ObjectID="_1556472043" r:id="rId213"/>
               </w:object>
             </w:r>
           </w:p>
@@ -22105,7 +22105,7 @@
                 <v:shape id="_x0000_i1126" type="#_x0000_t75" style="width:29.9pt;height:13.1pt" o:ole="">
                   <v:imagedata r:id="rId214" o:title=""/>
                 </v:shape>
-                <o:OLEObject Type="Embed" ProgID="Equation.DSMT4" ShapeID="_x0000_i1126" DrawAspect="Content" ObjectID="_1556471183" r:id="rId215"/>
+                <o:OLEObject Type="Embed" ProgID="Equation.DSMT4" ShapeID="_x0000_i1126" DrawAspect="Content" ObjectID="_1556472044" r:id="rId215"/>
               </w:object>
             </w:r>
             <w:r>
@@ -22122,7 +22122,7 @@
                 <v:shape id="_x0000_i1127" type="#_x0000_t75" style="width:28.05pt;height:13.1pt" o:ole="">
                   <v:imagedata r:id="rId216" o:title=""/>
                 </v:shape>
-                <o:OLEObject Type="Embed" ProgID="Equation.DSMT4" ShapeID="_x0000_i1127" DrawAspect="Content" ObjectID="_1556471184" r:id="rId217"/>
+                <o:OLEObject Type="Embed" ProgID="Equation.DSMT4" ShapeID="_x0000_i1127" DrawAspect="Content" ObjectID="_1556472045" r:id="rId217"/>
               </w:object>
             </w:r>
             <w:r>
@@ -22161,7 +22161,7 @@
                 <v:shape id="_x0000_i1128" type="#_x0000_t75" style="width:23.4pt;height:14.05pt" o:ole="">
                   <v:imagedata r:id="rId218" o:title=""/>
                 </v:shape>
-                <o:OLEObject Type="Embed" ProgID="Equation.DSMT4" ShapeID="_x0000_i1128" DrawAspect="Content" ObjectID="_1556471185" r:id="rId219"/>
+                <o:OLEObject Type="Embed" ProgID="Equation.DSMT4" ShapeID="_x0000_i1128" DrawAspect="Content" ObjectID="_1556472046" r:id="rId219"/>
               </w:object>
             </w:r>
           </w:p>
@@ -22187,7 +22187,7 @@
                 <v:shape id="_x0000_i1129" type="#_x0000_t75" style="width:35.55pt;height:13.1pt" o:ole="">
                   <v:imagedata r:id="rId185" o:title=""/>
                 </v:shape>
-                <o:OLEObject Type="Embed" ProgID="Equation.DSMT4" ShapeID="_x0000_i1129" DrawAspect="Content" ObjectID="_1556471186" r:id="rId220"/>
+                <o:OLEObject Type="Embed" ProgID="Equation.DSMT4" ShapeID="_x0000_i1129" DrawAspect="Content" ObjectID="_1556472047" r:id="rId220"/>
               </w:object>
             </w:r>
             <w:r>
@@ -22204,7 +22204,7 @@
                 <v:shape id="_x0000_i1130" type="#_x0000_t75" style="width:35.55pt;height:13.1pt" o:ole="">
                   <v:imagedata r:id="rId187" o:title=""/>
                 </v:shape>
-                <o:OLEObject Type="Embed" ProgID="Equation.DSMT4" ShapeID="_x0000_i1130" DrawAspect="Content" ObjectID="_1556471187" r:id="rId221"/>
+                <o:OLEObject Type="Embed" ProgID="Equation.DSMT4" ShapeID="_x0000_i1130" DrawAspect="Content" ObjectID="_1556472048" r:id="rId221"/>
               </w:object>
             </w:r>
             <w:r>
@@ -22243,7 +22243,7 @@
                 <v:shape id="_x0000_i1131" type="#_x0000_t75" style="width:11.2pt;height:11.2pt" o:ole="">
                   <v:imagedata r:id="rId222" o:title=""/>
                 </v:shape>
-                <o:OLEObject Type="Embed" ProgID="Equation.DSMT4" ShapeID="_x0000_i1131" DrawAspect="Content" ObjectID="_1556471188" r:id="rId223"/>
+                <o:OLEObject Type="Embed" ProgID="Equation.DSMT4" ShapeID="_x0000_i1131" DrawAspect="Content" ObjectID="_1556472049" r:id="rId223"/>
               </w:object>
             </w:r>
           </w:p>
@@ -22294,7 +22294,7 @@
                 <v:shape id="_x0000_i1132" type="#_x0000_t75" style="width:11.2pt;height:13.1pt" o:ole="">
                   <v:imagedata r:id="rId224" o:title=""/>
                 </v:shape>
-                <o:OLEObject Type="Embed" ProgID="Equation.DSMT4" ShapeID="_x0000_i1132" DrawAspect="Content" ObjectID="_1556471189" r:id="rId225"/>
+                <o:OLEObject Type="Embed" ProgID="Equation.DSMT4" ShapeID="_x0000_i1132" DrawAspect="Content" ObjectID="_1556472050" r:id="rId225"/>
               </w:object>
             </w:r>
           </w:p>
@@ -22394,7 +22394,7 @@
                 <v:shape id="_x0000_i1133" type="#_x0000_t75" style="width:66.4pt;height:38.35pt" o:ole="">
                   <v:imagedata r:id="rId226" o:title=""/>
                 </v:shape>
-                <o:OLEObject Type="Embed" ProgID="Equation.DSMT4" ShapeID="_x0000_i1133" DrawAspect="Content" ObjectID="_1556471190" r:id="rId227"/>
+                <o:OLEObject Type="Embed" ProgID="Equation.DSMT4" ShapeID="_x0000_i1133" DrawAspect="Content" ObjectID="_1556472051" r:id="rId227"/>
               </w:object>
             </w:r>
           </w:p>
@@ -22461,7 +22461,7 @@
           <v:shape id="_x0000_i1134" type="#_x0000_t75" style="width:9.35pt;height:13.1pt" o:ole="">
             <v:imagedata r:id="rId228" o:title=""/>
           </v:shape>
-          <o:OLEObject Type="Embed" ProgID="Equation.DSMT4" ShapeID="_x0000_i1134" DrawAspect="Content" ObjectID="_1556471191" r:id="rId229"/>
+          <o:OLEObject Type="Embed" ProgID="Equation.DSMT4" ShapeID="_x0000_i1134" DrawAspect="Content" ObjectID="_1556472052" r:id="rId229"/>
         </w:object>
       </w:r>
       <w:r>
@@ -22481,7 +22481,7 @@
           <v:shape id="_x0000_i1135" type="#_x0000_t75" style="width:11.2pt;height:14.05pt" o:ole="">
             <v:imagedata r:id="rId230" o:title=""/>
           </v:shape>
-          <o:OLEObject Type="Embed" ProgID="Equation.DSMT4" ShapeID="_x0000_i1135" DrawAspect="Content" ObjectID="_1556471192" r:id="rId231"/>
+          <o:OLEObject Type="Embed" ProgID="Equation.DSMT4" ShapeID="_x0000_i1135" DrawAspect="Content" ObjectID="_1556472053" r:id="rId231"/>
         </w:object>
       </w:r>
       <w:r>
@@ -22546,7 +22546,7 @@
           <v:shape id="_x0000_i1136" type="#_x0000_t75" style="width:11.2pt;height:14.05pt" o:ole="">
             <v:imagedata r:id="rId232" o:title=""/>
           </v:shape>
-          <o:OLEObject Type="Embed" ProgID="Equation.DSMT4" ShapeID="_x0000_i1136" DrawAspect="Content" ObjectID="_1556471193" r:id="rId233"/>
+          <o:OLEObject Type="Embed" ProgID="Equation.DSMT4" ShapeID="_x0000_i1136" DrawAspect="Content" ObjectID="_1556472054" r:id="rId233"/>
         </w:object>
       </w:r>
       <w:r>
@@ -22623,7 +22623,7 @@
                 <v:shape id="_x0000_i1137" type="#_x0000_t75" style="width:101.9pt;height:38.35pt" o:ole="">
                   <v:imagedata r:id="rId234" o:title=""/>
                 </v:shape>
-                <o:OLEObject Type="Embed" ProgID="Equation.DSMT4" ShapeID="_x0000_i1137" DrawAspect="Content" ObjectID="_1556471194" r:id="rId235"/>
+                <o:OLEObject Type="Embed" ProgID="Equation.DSMT4" ShapeID="_x0000_i1137" DrawAspect="Content" ObjectID="_1556472055" r:id="rId235"/>
               </w:object>
             </w:r>
           </w:p>
@@ -22774,7 +22774,7 @@
           <v:shape id="_x0000_i1138" type="#_x0000_t75" style="width:15.9pt;height:19.65pt" o:ole="">
             <v:imagedata r:id="rId236" o:title=""/>
           </v:shape>
-          <o:OLEObject Type="Embed" ProgID="Equation.DSMT4" ShapeID="_x0000_i1138" DrawAspect="Content" ObjectID="_1556471195" r:id="rId237"/>
+          <o:OLEObject Type="Embed" ProgID="Equation.DSMT4" ShapeID="_x0000_i1138" DrawAspect="Content" ObjectID="_1556472056" r:id="rId237"/>
         </w:object>
       </w:r>
       <w:r>
@@ -22791,7 +22791,7 @@
           <v:shape id="_x0000_i1139" type="#_x0000_t75" style="width:14.05pt;height:19.65pt" o:ole="">
             <v:imagedata r:id="rId238" o:title=""/>
           </v:shape>
-          <o:OLEObject Type="Embed" ProgID="Equation.DSMT4" ShapeID="_x0000_i1139" DrawAspect="Content" ObjectID="_1556471196" r:id="rId239"/>
+          <o:OLEObject Type="Embed" ProgID="Equation.DSMT4" ShapeID="_x0000_i1139" DrawAspect="Content" ObjectID="_1556472057" r:id="rId239"/>
         </w:object>
       </w:r>
       <w:r>
@@ -22805,7 +22805,7 @@
           <v:shape id="_x0000_i1140" type="#_x0000_t75" style="width:21.5pt;height:15.9pt" o:ole="">
             <v:imagedata r:id="rId240" o:title=""/>
           </v:shape>
-          <o:OLEObject Type="Embed" ProgID="Equation.DSMT4" ShapeID="_x0000_i1140" DrawAspect="Content" ObjectID="_1556471197" r:id="rId241"/>
+          <o:OLEObject Type="Embed" ProgID="Equation.DSMT4" ShapeID="_x0000_i1140" DrawAspect="Content" ObjectID="_1556472058" r:id="rId241"/>
         </w:object>
       </w:r>
       <w:r>
@@ -22822,7 +22822,7 @@
           <v:shape id="_x0000_i1141" type="#_x0000_t75" style="width:15.9pt;height:19.65pt" o:ole="">
             <v:imagedata r:id="rId242" o:title=""/>
           </v:shape>
-          <o:OLEObject Type="Embed" ProgID="Equation.DSMT4" ShapeID="_x0000_i1141" DrawAspect="Content" ObjectID="_1556471198" r:id="rId243"/>
+          <o:OLEObject Type="Embed" ProgID="Equation.DSMT4" ShapeID="_x0000_i1141" DrawAspect="Content" ObjectID="_1556472059" r:id="rId243"/>
         </w:object>
       </w:r>
       <w:r>
@@ -22863,7 +22863,7 @@
                 <v:shape id="_x0000_i1142" type="#_x0000_t75" style="width:195.45pt;height:175.8pt" o:ole="">
                   <v:imagedata r:id="rId244" o:title=""/>
                 </v:shape>
-                <o:OLEObject Type="Embed" ProgID="Visio.Drawing.11" ShapeID="_x0000_i1142" DrawAspect="Content" ObjectID="_1556471199" r:id="rId245"/>
+                <o:OLEObject Type="Embed" ProgID="Visio.Drawing.11" ShapeID="_x0000_i1142" DrawAspect="Content" ObjectID="_1556472060" r:id="rId245"/>
               </w:object>
             </w:r>
           </w:p>
@@ -22913,7 +22913,7 @@
                 <v:shape id="_x0000_i1143" type="#_x0000_t75" style="width:179.55pt;height:131.85pt" o:ole="">
                   <v:imagedata r:id="rId246" o:title=""/>
                 </v:shape>
-                <o:OLEObject Type="Embed" ProgID="Visio.Drawing.11" ShapeID="_x0000_i1143" DrawAspect="Content" ObjectID="_1556471200" r:id="rId247"/>
+                <o:OLEObject Type="Embed" ProgID="Visio.Drawing.11" ShapeID="_x0000_i1143" DrawAspect="Content" ObjectID="_1556472061" r:id="rId247"/>
               </w:object>
             </w:r>
           </w:p>
@@ -23149,7 +23149,7 @@
           <v:shape id="_x0000_i1144" type="#_x0000_t75" style="width:15.9pt;height:19.65pt" o:ole="">
             <v:imagedata r:id="rId248" o:title=""/>
           </v:shape>
-          <o:OLEObject Type="Embed" ProgID="Equation.DSMT4" ShapeID="_x0000_i1144" DrawAspect="Content" ObjectID="_1556471201" r:id="rId249"/>
+          <o:OLEObject Type="Embed" ProgID="Equation.DSMT4" ShapeID="_x0000_i1144" DrawAspect="Content" ObjectID="_1556472062" r:id="rId249"/>
         </w:object>
       </w:r>
       <w:r>
@@ -23166,7 +23166,7 @@
           <v:shape id="_x0000_i1145" type="#_x0000_t75" style="width:16.85pt;height:19.65pt" o:ole="">
             <v:imagedata r:id="rId250" o:title=""/>
           </v:shape>
-          <o:OLEObject Type="Embed" ProgID="Equation.DSMT4" ShapeID="_x0000_i1145" DrawAspect="Content" ObjectID="_1556471202" r:id="rId251"/>
+          <o:OLEObject Type="Embed" ProgID="Equation.DSMT4" ShapeID="_x0000_i1145" DrawAspect="Content" ObjectID="_1556472063" r:id="rId251"/>
         </w:object>
       </w:r>
       <w:r>
@@ -23189,7 +23189,7 @@
           <v:shape id="_x0000_i1146" type="#_x0000_t75" style="width:15.9pt;height:19.65pt" o:ole="">
             <v:imagedata r:id="rId252" o:title=""/>
           </v:shape>
-          <o:OLEObject Type="Embed" ProgID="Equation.DSMT4" ShapeID="_x0000_i1146" DrawAspect="Content" ObjectID="_1556471203" r:id="rId253"/>
+          <o:OLEObject Type="Embed" ProgID="Equation.DSMT4" ShapeID="_x0000_i1146" DrawAspect="Content" ObjectID="_1556472064" r:id="rId253"/>
         </w:object>
       </w:r>
       <w:r>
@@ -23251,7 +23251,7 @@
                 <v:shape id="_x0000_i1147" type="#_x0000_t75" style="width:130.9pt;height:155.2pt" o:ole="">
                   <v:imagedata r:id="rId254" o:title=""/>
                 </v:shape>
-                <o:OLEObject Type="Embed" ProgID="Visio.Drawing.11" ShapeID="_x0000_i1147" DrawAspect="Content" ObjectID="_1556471204" r:id="rId255"/>
+                <o:OLEObject Type="Embed" ProgID="Visio.Drawing.11" ShapeID="_x0000_i1147" DrawAspect="Content" ObjectID="_1556472065" r:id="rId255"/>
               </w:object>
             </w:r>
           </w:p>
@@ -23678,7 +23678,7 @@
                 <v:shape id="_x0000_i1148" type="#_x0000_t75" style="width:84.15pt;height:19.65pt" o:ole="">
                   <v:imagedata r:id="rId256" o:title=""/>
                 </v:shape>
-                <o:OLEObject Type="Embed" ProgID="Equation.DSMT4" ShapeID="_x0000_i1148" DrawAspect="Content" ObjectID="_1556471205" r:id="rId257"/>
+                <o:OLEObject Type="Embed" ProgID="Equation.DSMT4" ShapeID="_x0000_i1148" DrawAspect="Content" ObjectID="_1556472066" r:id="rId257"/>
               </w:object>
             </w:r>
           </w:p>
@@ -23717,7 +23717,7 @@
                 <v:shape id="_x0000_i1149" type="#_x0000_t75" style="width:86.05pt;height:20.55pt" o:ole="">
                   <v:imagedata r:id="rId258" o:title=""/>
                 </v:shape>
-                <o:OLEObject Type="Embed" ProgID="Equation.DSMT4" ShapeID="_x0000_i1149" DrawAspect="Content" ObjectID="_1556471206" r:id="rId259"/>
+                <o:OLEObject Type="Embed" ProgID="Equation.DSMT4" ShapeID="_x0000_i1149" DrawAspect="Content" ObjectID="_1556472067" r:id="rId259"/>
               </w:object>
             </w:r>
           </w:p>
@@ -23756,7 +23756,7 @@
                 <v:shape id="_x0000_i1150" type="#_x0000_t75" style="width:96.3pt;height:20.55pt" o:ole="">
                   <v:imagedata r:id="rId260" o:title=""/>
                 </v:shape>
-                <o:OLEObject Type="Embed" ProgID="Equation.DSMT4" ShapeID="_x0000_i1150" DrawAspect="Content" ObjectID="_1556471207" r:id="rId261"/>
+                <o:OLEObject Type="Embed" ProgID="Equation.DSMT4" ShapeID="_x0000_i1150" DrawAspect="Content" ObjectID="_1556472068" r:id="rId261"/>
               </w:object>
             </w:r>
           </w:p>
@@ -23943,7 +23943,7 @@
           <v:shape id="_x0000_i1151" type="#_x0000_t75" style="width:16.85pt;height:19.65pt" o:ole="">
             <v:imagedata r:id="rId262" o:title=""/>
           </v:shape>
-          <o:OLEObject Type="Embed" ProgID="Equation.DSMT4" ShapeID="_x0000_i1151" DrawAspect="Content" ObjectID="_1556471208" r:id="rId263"/>
+          <o:OLEObject Type="Embed" ProgID="Equation.DSMT4" ShapeID="_x0000_i1151" DrawAspect="Content" ObjectID="_1556472069" r:id="rId263"/>
         </w:object>
       </w:r>
       <w:r>
@@ -24016,7 +24016,7 @@
                 <v:shape id="_x0000_i1152" type="#_x0000_t75" style="width:100.05pt;height:20.55pt" o:ole="">
                   <v:imagedata r:id="rId264" o:title=""/>
                 </v:shape>
-                <o:OLEObject Type="Embed" ProgID="Equation.DSMT4" ShapeID="_x0000_i1152" DrawAspect="Content" ObjectID="_1556471209" r:id="rId265"/>
+                <o:OLEObject Type="Embed" ProgID="Equation.DSMT4" ShapeID="_x0000_i1152" DrawAspect="Content" ObjectID="_1556472070" r:id="rId265"/>
               </w:object>
             </w:r>
           </w:p>
@@ -24058,7 +24058,7 @@
           <v:shape id="_x0000_i1153" type="#_x0000_t75" style="width:6.55pt;height:14.05pt" o:ole="">
             <v:imagedata r:id="rId266" o:title=""/>
           </v:shape>
-          <o:OLEObject Type="Embed" ProgID="Equation.DSMT4" ShapeID="_x0000_i1153" DrawAspect="Content" ObjectID="_1556471210" r:id="rId267"/>
+          <o:OLEObject Type="Embed" ProgID="Equation.DSMT4" ShapeID="_x0000_i1153" DrawAspect="Content" ObjectID="_1556472071" r:id="rId267"/>
         </w:object>
       </w:r>
       <w:r>
@@ -24131,7 +24131,7 @@
                 <v:shape id="_x0000_i1154" type="#_x0000_t75" style="width:86.95pt;height:20.55pt" o:ole="">
                   <v:imagedata r:id="rId268" o:title=""/>
                 </v:shape>
-                <o:OLEObject Type="Embed" ProgID="Equation.DSMT4" ShapeID="_x0000_i1154" DrawAspect="Content" ObjectID="_1556471211" r:id="rId269"/>
+                <o:OLEObject Type="Embed" ProgID="Equation.DSMT4" ShapeID="_x0000_i1154" DrawAspect="Content" ObjectID="_1556472072" r:id="rId269"/>
               </w:object>
             </w:r>
           </w:p>
@@ -24172,7 +24172,7 @@
           <v:shape id="_x0000_i1155" type="#_x0000_t75" style="width:6.55pt;height:14.05pt" o:ole="">
             <v:imagedata r:id="rId270" o:title=""/>
           </v:shape>
-          <o:OLEObject Type="Embed" ProgID="Equation.DSMT4" ShapeID="_x0000_i1155" DrawAspect="Content" ObjectID="_1556471212" r:id="rId271"/>
+          <o:OLEObject Type="Embed" ProgID="Equation.DSMT4" ShapeID="_x0000_i1155" DrawAspect="Content" ObjectID="_1556472073" r:id="rId271"/>
         </w:object>
       </w:r>
       <w:r>
@@ -24201,7 +24201,7 @@
           <v:shape id="_x0000_i1156" type="#_x0000_t75" style="width:15.9pt;height:19.65pt" o:ole="">
             <v:imagedata r:id="rId272" o:title=""/>
           </v:shape>
-          <o:OLEObject Type="Embed" ProgID="Equation.DSMT4" ShapeID="_x0000_i1156" DrawAspect="Content" ObjectID="_1556471213" r:id="rId273"/>
+          <o:OLEObject Type="Embed" ProgID="Equation.DSMT4" ShapeID="_x0000_i1156" DrawAspect="Content" ObjectID="_1556472074" r:id="rId273"/>
         </w:object>
       </w:r>
       <w:r>
@@ -24218,7 +24218,7 @@
           <v:shape id="_x0000_i1157" type="#_x0000_t75" style="width:9.35pt;height:15.9pt" o:ole="">
             <v:imagedata r:id="rId274" o:title=""/>
           </v:shape>
-          <o:OLEObject Type="Embed" ProgID="Equation.DSMT4" ShapeID="_x0000_i1157" DrawAspect="Content" ObjectID="_1556471214" r:id="rId275"/>
+          <o:OLEObject Type="Embed" ProgID="Equation.DSMT4" ShapeID="_x0000_i1157" DrawAspect="Content" ObjectID="_1556472075" r:id="rId275"/>
         </w:object>
       </w:r>
       <w:r>
@@ -24291,7 +24291,7 @@
                 <v:shape id="_x0000_i1158" type="#_x0000_t75" style="width:177.65pt;height:20.55pt" o:ole="">
                   <v:imagedata r:id="rId276" o:title=""/>
                 </v:shape>
-                <o:OLEObject Type="Embed" ProgID="Equation.DSMT4" ShapeID="_x0000_i1158" DrawAspect="Content" ObjectID="_1556471215" r:id="rId277"/>
+                <o:OLEObject Type="Embed" ProgID="Equation.DSMT4" ShapeID="_x0000_i1158" DrawAspect="Content" ObjectID="_1556472076" r:id="rId277"/>
               </w:object>
             </w:r>
           </w:p>
@@ -24452,7 +24452,7 @@
                 <v:shape id="_x0000_i1159" type="#_x0000_t75" style="width:113.15pt;height:20.55pt" o:ole="">
                   <v:imagedata r:id="rId278" o:title=""/>
                 </v:shape>
-                <o:OLEObject Type="Embed" ProgID="Equation.DSMT4" ShapeID="_x0000_i1159" DrawAspect="Content" ObjectID="_1556471216" r:id="rId279"/>
+                <o:OLEObject Type="Embed" ProgID="Equation.DSMT4" ShapeID="_x0000_i1159" DrawAspect="Content" ObjectID="_1556472077" r:id="rId279"/>
               </w:object>
             </w:r>
           </w:p>
@@ -24544,7 +24544,7 @@
                 <v:shape id="_x0000_i1160" type="#_x0000_t75" style="width:102.85pt;height:20.55pt" o:ole="">
                   <v:imagedata r:id="rId280" o:title=""/>
                 </v:shape>
-                <o:OLEObject Type="Embed" ProgID="Equation.DSMT4" ShapeID="_x0000_i1160" DrawAspect="Content" ObjectID="_1556471217" r:id="rId281"/>
+                <o:OLEObject Type="Embed" ProgID="Equation.DSMT4" ShapeID="_x0000_i1160" DrawAspect="Content" ObjectID="_1556472078" r:id="rId281"/>
               </w:object>
             </w:r>
           </w:p>
@@ -24672,7 +24672,7 @@
                 <v:shape id="_x0000_i1161" type="#_x0000_t75" style="width:85.1pt;height:20.55pt" o:ole="">
                   <v:imagedata r:id="rId282" o:title=""/>
                 </v:shape>
-                <o:OLEObject Type="Embed" ProgID="Equation.DSMT4" ShapeID="_x0000_i1161" DrawAspect="Content" ObjectID="_1556471218" r:id="rId283"/>
+                <o:OLEObject Type="Embed" ProgID="Equation.DSMT4" ShapeID="_x0000_i1161" DrawAspect="Content" ObjectID="_1556472079" r:id="rId283"/>
               </w:object>
             </w:r>
           </w:p>
@@ -24713,7 +24713,7 @@
                 <v:shape id="_x0000_i1162" type="#_x0000_t75" style="width:74.8pt;height:20.55pt" o:ole="">
                   <v:imagedata r:id="rId284" o:title=""/>
                 </v:shape>
-                <o:OLEObject Type="Embed" ProgID="Equation.DSMT4" ShapeID="_x0000_i1162" DrawAspect="Content" ObjectID="_1556471219" r:id="rId285"/>
+                <o:OLEObject Type="Embed" ProgID="Equation.DSMT4" ShapeID="_x0000_i1162" DrawAspect="Content" ObjectID="_1556472080" r:id="rId285"/>
               </w:object>
             </w:r>
           </w:p>
@@ -24755,7 +24755,7 @@
           <v:shape id="_x0000_i1163" type="#_x0000_t75" style="width:6.55pt;height:13.1pt" o:ole="">
             <v:imagedata r:id="rId286" o:title=""/>
           </v:shape>
-          <o:OLEObject Type="Embed" ProgID="Equation.DSMT4" ShapeID="_x0000_i1163" DrawAspect="Content" ObjectID="_1556471220" r:id="rId287"/>
+          <o:OLEObject Type="Embed" ProgID="Equation.DSMT4" ShapeID="_x0000_i1163" DrawAspect="Content" ObjectID="_1556472081" r:id="rId287"/>
         </w:object>
       </w:r>
       <w:r>
@@ -24822,7 +24822,7 @@
                 <v:shape id="_x0000_i1164" type="#_x0000_t75" style="width:83.2pt;height:19.65pt" o:ole="">
                   <v:imagedata r:id="rId288" o:title=""/>
                 </v:shape>
-                <o:OLEObject Type="Embed" ProgID="Equation.DSMT4" ShapeID="_x0000_i1164" DrawAspect="Content" ObjectID="_1556471221" r:id="rId289"/>
+                <o:OLEObject Type="Embed" ProgID="Equation.DSMT4" ShapeID="_x0000_i1164" DrawAspect="Content" ObjectID="_1556472082" r:id="rId289"/>
               </w:object>
             </w:r>
           </w:p>
@@ -24920,7 +24920,7 @@
                 <v:shape id="_x0000_i1165" type="#_x0000_t75" style="width:96.3pt;height:20.55pt" o:ole="">
                   <v:imagedata r:id="rId290" o:title=""/>
                 </v:shape>
-                <o:OLEObject Type="Embed" ProgID="Equation.DSMT4" ShapeID="_x0000_i1165" DrawAspect="Content" ObjectID="_1556471222" r:id="rId291"/>
+                <o:OLEObject Type="Embed" ProgID="Equation.DSMT4" ShapeID="_x0000_i1165" DrawAspect="Content" ObjectID="_1556472083" r:id="rId291"/>
               </w:object>
             </w:r>
           </w:p>
@@ -24957,7 +24957,7 @@
           <v:shape id="_x0000_i1166" type="#_x0000_t75" style="width:75.75pt;height:19.65pt" o:ole="">
             <v:imagedata r:id="rId292" o:title=""/>
           </v:shape>
-          <o:OLEObject Type="Embed" ProgID="Equation.DSMT4" ShapeID="_x0000_i1166" DrawAspect="Content" ObjectID="_1556471223" r:id="rId293"/>
+          <o:OLEObject Type="Embed" ProgID="Equation.DSMT4" ShapeID="_x0000_i1166" DrawAspect="Content" ObjectID="_1556472084" r:id="rId293"/>
         </w:object>
       </w:r>
       <w:r>
@@ -24977,7 +24977,7 @@
           <v:shape id="_x0000_i1167" type="#_x0000_t75" style="width:15.9pt;height:19.65pt" o:ole="">
             <v:imagedata r:id="rId294" o:title=""/>
           </v:shape>
-          <o:OLEObject Type="Embed" ProgID="Equation.DSMT4" ShapeID="_x0000_i1167" DrawAspect="Content" ObjectID="_1556471224" r:id="rId295"/>
+          <o:OLEObject Type="Embed" ProgID="Equation.DSMT4" ShapeID="_x0000_i1167" DrawAspect="Content" ObjectID="_1556472085" r:id="rId295"/>
         </w:object>
       </w:r>
       <w:r>
@@ -25080,7 +25080,7 @@
           <v:shape id="_x0000_i1168" type="#_x0000_t75" style="width:15.9pt;height:19.65pt" o:ole="">
             <v:imagedata r:id="rId296" o:title=""/>
           </v:shape>
-          <o:OLEObject Type="Embed" ProgID="Equation.DSMT4" ShapeID="_x0000_i1168" DrawAspect="Content" ObjectID="_1556471225" r:id="rId297"/>
+          <o:OLEObject Type="Embed" ProgID="Equation.DSMT4" ShapeID="_x0000_i1168" DrawAspect="Content" ObjectID="_1556472086" r:id="rId297"/>
         </w:object>
       </w:r>
       <w:r>
@@ -25126,7 +25126,7 @@
                 <v:shape id="_x0000_i1169" type="#_x0000_t75" style="width:167.4pt;height:38.35pt" o:ole="">
                   <v:imagedata r:id="rId298" o:title=""/>
                 </v:shape>
-                <o:OLEObject Type="Embed" ProgID="Equation.DSMT4" ShapeID="_x0000_i1169" DrawAspect="Content" ObjectID="_1556471226" r:id="rId299"/>
+                <o:OLEObject Type="Embed" ProgID="Equation.DSMT4" ShapeID="_x0000_i1169" DrawAspect="Content" ObjectID="_1556472087" r:id="rId299"/>
               </w:object>
             </w:r>
           </w:p>
@@ -25163,7 +25163,7 @@
           <v:shape id="_x0000_i1170" type="#_x0000_t75" style="width:23.4pt;height:19.65pt" o:ole="">
             <v:imagedata r:id="rId300" o:title=""/>
           </v:shape>
-          <o:OLEObject Type="Embed" ProgID="Equation.DSMT4" ShapeID="_x0000_i1170" DrawAspect="Content" ObjectID="_1556471227" r:id="rId301"/>
+          <o:OLEObject Type="Embed" ProgID="Equation.DSMT4" ShapeID="_x0000_i1170" DrawAspect="Content" ObjectID="_1556472088" r:id="rId301"/>
         </w:object>
       </w:r>
       <w:r>
@@ -25186,7 +25186,7 @@
           <v:shape id="_x0000_i1171" type="#_x0000_t75" style="width:13.1pt;height:19.65pt" o:ole="">
             <v:imagedata r:id="rId302" o:title=""/>
           </v:shape>
-          <o:OLEObject Type="Embed" ProgID="Equation.DSMT4" ShapeID="_x0000_i1171" DrawAspect="Content" ObjectID="_1556471228" r:id="rId303"/>
+          <o:OLEObject Type="Embed" ProgID="Equation.DSMT4" ShapeID="_x0000_i1171" DrawAspect="Content" ObjectID="_1556472089" r:id="rId303"/>
         </w:object>
       </w:r>
       <w:r>
@@ -25224,7 +25224,7 @@
           <v:shape id="_x0000_i1172" type="#_x0000_t75" style="width:13.1pt;height:19.65pt" o:ole="">
             <v:imagedata r:id="rId304" o:title=""/>
           </v:shape>
-          <o:OLEObject Type="Embed" ProgID="Equation.DSMT4" ShapeID="_x0000_i1172" DrawAspect="Content" ObjectID="_1556471229" r:id="rId305"/>
+          <o:OLEObject Type="Embed" ProgID="Equation.DSMT4" ShapeID="_x0000_i1172" DrawAspect="Content" ObjectID="_1556472090" r:id="rId305"/>
         </w:object>
       </w:r>
       <w:r>
@@ -25538,7 +25538,7 @@
           <v:shape id="_x0000_i1173" type="#_x0000_t75" style="width:9.35pt;height:15.9pt" o:ole="">
             <v:imagedata r:id="rId306" o:title=""/>
           </v:shape>
-          <o:OLEObject Type="Embed" ProgID="Equation.DSMT4" ShapeID="_x0000_i1173" DrawAspect="Content" ObjectID="_1556471230" r:id="rId307"/>
+          <o:OLEObject Type="Embed" ProgID="Equation.DSMT4" ShapeID="_x0000_i1173" DrawAspect="Content" ObjectID="_1556472091" r:id="rId307"/>
         </w:object>
       </w:r>
       <w:r>
@@ -25666,7 +25666,7 @@
                 <v:shape id="_x0000_i1174" type="#_x0000_t75" style="width:237.5pt;height:201.95pt" o:ole="">
                   <v:imagedata r:id="rId308" o:title=""/>
                 </v:shape>
-                <o:OLEObject Type="Embed" ProgID="Visio.Drawing.11" ShapeID="_x0000_i1174" DrawAspect="Content" ObjectID="_1556471231" r:id="rId309"/>
+                <o:OLEObject Type="Embed" ProgID="Visio.Drawing.11" ShapeID="_x0000_i1174" DrawAspect="Content" ObjectID="_1556472092" r:id="rId309"/>
               </w:object>
             </w:r>
           </w:p>
@@ -25734,7 +25734,7 @@
           <v:shape id="_x0000_i1175" type="#_x0000_t75" style="width:13.1pt;height:19.65pt" o:ole="">
             <v:imagedata r:id="rId310" o:title=""/>
           </v:shape>
-          <o:OLEObject Type="Embed" ProgID="Equation.DSMT4" ShapeID="_x0000_i1175" DrawAspect="Content" ObjectID="_1556471232" r:id="rId311"/>
+          <o:OLEObject Type="Embed" ProgID="Equation.DSMT4" ShapeID="_x0000_i1175" DrawAspect="Content" ObjectID="_1556472093" r:id="rId311"/>
         </w:object>
       </w:r>
       <w:r>
@@ -25819,7 +25819,7 @@
                 <v:shape id="_x0000_i1176" type="#_x0000_t75" style="width:147.75pt;height:19.65pt" o:ole="">
                   <v:imagedata r:id="rId312" o:title=""/>
                 </v:shape>
-                <o:OLEObject Type="Embed" ProgID="Equation.DSMT4" ShapeID="_x0000_i1176" DrawAspect="Content" ObjectID="_1556471233" r:id="rId313"/>
+                <o:OLEObject Type="Embed" ProgID="Equation.DSMT4" ShapeID="_x0000_i1176" DrawAspect="Content" ObjectID="_1556472094" r:id="rId313"/>
               </w:object>
             </w:r>
           </w:p>
@@ -25859,7 +25859,7 @@
                 <v:shape id="_x0000_i1177" type="#_x0000_t75" style="width:252.45pt;height:20.55pt" o:ole="">
                   <v:imagedata r:id="rId314" o:title=""/>
                 </v:shape>
-                <o:OLEObject Type="Embed" ProgID="Equation.DSMT4" ShapeID="_x0000_i1177" DrawAspect="Content" ObjectID="_1556471234" r:id="rId315"/>
+                <o:OLEObject Type="Embed" ProgID="Equation.DSMT4" ShapeID="_x0000_i1177" DrawAspect="Content" ObjectID="_1556472095" r:id="rId315"/>
               </w:object>
             </w:r>
           </w:p>
@@ -25896,7 +25896,7 @@
           <v:shape id="_x0000_i1178" type="#_x0000_t75" style="width:51.45pt;height:19.65pt" o:ole="">
             <v:imagedata r:id="rId316" o:title=""/>
           </v:shape>
-          <o:OLEObject Type="Embed" ProgID="Equation.DSMT4" ShapeID="_x0000_i1178" DrawAspect="Content" ObjectID="_1556471235" r:id="rId317"/>
+          <o:OLEObject Type="Embed" ProgID="Equation.DSMT4" ShapeID="_x0000_i1178" DrawAspect="Content" ObjectID="_1556472096" r:id="rId317"/>
         </w:object>
       </w:r>
       <w:r>
@@ -25913,7 +25913,7 @@
           <v:shape id="_x0000_i1179" type="#_x0000_t75" style="width:56.1pt;height:20.55pt" o:ole="">
             <v:imagedata r:id="rId318" o:title=""/>
           </v:shape>
-          <o:OLEObject Type="Embed" ProgID="Equation.DSMT4" ShapeID="_x0000_i1179" DrawAspect="Content" ObjectID="_1556471236" r:id="rId319"/>
+          <o:OLEObject Type="Embed" ProgID="Equation.DSMT4" ShapeID="_x0000_i1179" DrawAspect="Content" ObjectID="_1556472097" r:id="rId319"/>
         </w:object>
       </w:r>
       <w:r>
@@ -25930,7 +25930,7 @@
           <v:shape id="_x0000_i1180" type="#_x0000_t75" style="width:105.65pt;height:19.65pt" o:ole="">
             <v:imagedata r:id="rId320" o:title=""/>
           </v:shape>
-          <o:OLEObject Type="Embed" ProgID="Equation.DSMT4" ShapeID="_x0000_i1180" DrawAspect="Content" ObjectID="_1556471237" r:id="rId321"/>
+          <o:OLEObject Type="Embed" ProgID="Equation.DSMT4" ShapeID="_x0000_i1180" DrawAspect="Content" ObjectID="_1556472098" r:id="rId321"/>
         </w:object>
       </w:r>
       <w:r>
@@ -25947,7 +25947,7 @@
           <v:shape id="_x0000_i1181" type="#_x0000_t75" style="width:105.65pt;height:20.55pt" o:ole="">
             <v:imagedata r:id="rId322" o:title=""/>
           </v:shape>
-          <o:OLEObject Type="Embed" ProgID="Equation.DSMT4" ShapeID="_x0000_i1181" DrawAspect="Content" ObjectID="_1556471238" r:id="rId323"/>
+          <o:OLEObject Type="Embed" ProgID="Equation.DSMT4" ShapeID="_x0000_i1181" DrawAspect="Content" ObjectID="_1556472099" r:id="rId323"/>
         </w:object>
       </w:r>
       <w:r>
@@ -25961,7 +25961,7 @@
           <v:shape id="_x0000_i1182" type="#_x0000_t75" style="width:6.55pt;height:13.1pt" o:ole="">
             <v:imagedata r:id="rId324" o:title=""/>
           </v:shape>
-          <o:OLEObject Type="Embed" ProgID="Equation.DSMT4" ShapeID="_x0000_i1182" DrawAspect="Content" ObjectID="_1556471239" r:id="rId325"/>
+          <o:OLEObject Type="Embed" ProgID="Equation.DSMT4" ShapeID="_x0000_i1182" DrawAspect="Content" ObjectID="_1556472100" r:id="rId325"/>
         </w:object>
       </w:r>
       <w:r>
@@ -25981,7 +25981,7 @@
           <v:shape id="_x0000_i1183" type="#_x0000_t75" style="width:15.9pt;height:19.65pt" o:ole="">
             <v:imagedata r:id="rId326" o:title=""/>
           </v:shape>
-          <o:OLEObject Type="Embed" ProgID="Equation.DSMT4" ShapeID="_x0000_i1183" DrawAspect="Content" ObjectID="_1556471240" r:id="rId327"/>
+          <o:OLEObject Type="Embed" ProgID="Equation.DSMT4" ShapeID="_x0000_i1183" DrawAspect="Content" ObjectID="_1556472101" r:id="rId327"/>
         </w:object>
       </w:r>
       <w:r>
@@ -26111,7 +26111,7 @@
                 <v:shape id="_x0000_i1184" type="#_x0000_t75" style="width:232.85pt;height:77.6pt" o:ole="">
                   <v:imagedata r:id="rId328" o:title=""/>
                 </v:shape>
-                <o:OLEObject Type="Embed" ProgID="Equation.DSMT4" ShapeID="_x0000_i1184" DrawAspect="Content" ObjectID="_1556471241" r:id="rId329"/>
+                <o:OLEObject Type="Embed" ProgID="Equation.DSMT4" ShapeID="_x0000_i1184" DrawAspect="Content" ObjectID="_1556472102" r:id="rId329"/>
               </w:object>
             </w:r>
           </w:p>
@@ -26151,7 +26151,7 @@
                 <v:shape id="_x0000_i1185" type="#_x0000_t75" style="width:231.9pt;height:77.6pt" o:ole="">
                   <v:imagedata r:id="rId330" o:title=""/>
                 </v:shape>
-                <o:OLEObject Type="Embed" ProgID="Equation.DSMT4" ShapeID="_x0000_i1185" DrawAspect="Content" ObjectID="_1556471242" r:id="rId331"/>
+                <o:OLEObject Type="Embed" ProgID="Equation.DSMT4" ShapeID="_x0000_i1185" DrawAspect="Content" ObjectID="_1556472103" r:id="rId331"/>
               </w:object>
             </w:r>
           </w:p>
@@ -26276,7 +26276,7 @@
                 <v:shape id="_x0000_i1186" type="#_x0000_t75" style="width:273.95pt;height:20.55pt" o:ole="">
                   <v:imagedata r:id="rId332" o:title=""/>
                 </v:shape>
-                <o:OLEObject Type="Embed" ProgID="Equation.DSMT4" ShapeID="_x0000_i1186" DrawAspect="Content" ObjectID="_1556471243" r:id="rId333"/>
+                <o:OLEObject Type="Embed" ProgID="Equation.DSMT4" ShapeID="_x0000_i1186" DrawAspect="Content" ObjectID="_1556472104" r:id="rId333"/>
               </w:object>
             </w:r>
           </w:p>
@@ -26316,7 +26316,7 @@
                 <v:shape id="_x0000_i1187" type="#_x0000_t75" style="width:202.9pt;height:20.55pt" o:ole="">
                   <v:imagedata r:id="rId334" o:title=""/>
                 </v:shape>
-                <o:OLEObject Type="Embed" ProgID="Equation.DSMT4" ShapeID="_x0000_i1187" DrawAspect="Content" ObjectID="_1556471244" r:id="rId335"/>
+                <o:OLEObject Type="Embed" ProgID="Equation.DSMT4" ShapeID="_x0000_i1187" DrawAspect="Content" ObjectID="_1556472105" r:id="rId335"/>
               </w:object>
             </w:r>
           </w:p>
@@ -26694,7 +26694,7 @@
                 <v:shape id="_x0000_i1188" type="#_x0000_t75" style="width:75.75pt;height:19.65pt" o:ole="">
                   <v:imagedata r:id="rId336" o:title=""/>
                 </v:shape>
-                <o:OLEObject Type="Embed" ProgID="Equation.DSMT4" ShapeID="_x0000_i1188" DrawAspect="Content" ObjectID="_1556471245" r:id="rId337"/>
+                <o:OLEObject Type="Embed" ProgID="Equation.DSMT4" ShapeID="_x0000_i1188" DrawAspect="Content" ObjectID="_1556472106" r:id="rId337"/>
               </w:object>
             </w:r>
           </w:p>
@@ -26728,7 +26728,7 @@
                 <v:shape id="_x0000_i1189" type="#_x0000_t75" style="width:13.1pt;height:19.65pt" o:ole="">
                   <v:imagedata r:id="rId338" o:title=""/>
                 </v:shape>
-                <o:OLEObject Type="Embed" ProgID="Equation.DSMT4" ShapeID="_x0000_i1189" DrawAspect="Content" ObjectID="_1556471246" r:id="rId339"/>
+                <o:OLEObject Type="Embed" ProgID="Equation.DSMT4" ShapeID="_x0000_i1189" DrawAspect="Content" ObjectID="_1556472107" r:id="rId339"/>
               </w:object>
             </w:r>
             <w:r>
@@ -26742,7 +26742,7 @@
                 <v:shape id="_x0000_i1190" type="#_x0000_t75" style="width:15.9pt;height:19.65pt" o:ole="">
                   <v:imagedata r:id="rId340" o:title=""/>
                 </v:shape>
-                <o:OLEObject Type="Embed" ProgID="Equation.DSMT4" ShapeID="_x0000_i1190" DrawAspect="Content" ObjectID="_1556471247" r:id="rId341"/>
+                <o:OLEObject Type="Embed" ProgID="Equation.DSMT4" ShapeID="_x0000_i1190" DrawAspect="Content" ObjectID="_1556472108" r:id="rId341"/>
               </w:object>
             </w:r>
             <w:r>
@@ -27255,7 +27255,7 @@
           <v:shape id="_x0000_i1191" type="#_x0000_t75" style="width:64.5pt;height:14.05pt" o:ole="">
             <v:imagedata r:id="rId342" o:title=""/>
           </v:shape>
-          <o:OLEObject Type="Embed" ProgID="Equation.DSMT4" ShapeID="_x0000_i1191" DrawAspect="Content" ObjectID="_1556471248" r:id="rId343"/>
+          <o:OLEObject Type="Embed" ProgID="Equation.DSMT4" ShapeID="_x0000_i1191" DrawAspect="Content" ObjectID="_1556472109" r:id="rId343"/>
         </w:object>
       </w:r>
       <w:r>
@@ -27272,7 +27272,7 @@
           <v:shape id="_x0000_i1192" type="#_x0000_t75" style="width:62.65pt;height:14.05pt" o:ole="">
             <v:imagedata r:id="rId344" o:title=""/>
           </v:shape>
-          <o:OLEObject Type="Embed" ProgID="Equation.DSMT4" ShapeID="_x0000_i1192" DrawAspect="Content" ObjectID="_1556471249" r:id="rId345"/>
+          <o:OLEObject Type="Embed" ProgID="Equation.DSMT4" ShapeID="_x0000_i1192" DrawAspect="Content" ObjectID="_1556472110" r:id="rId345"/>
         </w:object>
       </w:r>
       <w:r>
@@ -27289,7 +27289,7 @@
           <v:shape id="_x0000_i1193" type="#_x0000_t75" style="width:38.35pt;height:14.05pt" o:ole="">
             <v:imagedata r:id="rId346" o:title=""/>
           </v:shape>
-          <o:OLEObject Type="Embed" ProgID="Equation.DSMT4" ShapeID="_x0000_i1193" DrawAspect="Content" ObjectID="_1556471250" r:id="rId347"/>
+          <o:OLEObject Type="Embed" ProgID="Equation.DSMT4" ShapeID="_x0000_i1193" DrawAspect="Content" ObjectID="_1556472111" r:id="rId347"/>
         </w:object>
       </w:r>
       <w:r>
@@ -27472,7 +27472,7 @@
           <v:shape id="_x0000_i1194" type="#_x0000_t75" style="width:56.1pt;height:14.05pt" o:ole="">
             <v:imagedata r:id="rId348" o:title=""/>
           </v:shape>
-          <o:OLEObject Type="Embed" ProgID="Equation.DSMT4" ShapeID="_x0000_i1194" DrawAspect="Content" ObjectID="_1556471251" r:id="rId349"/>
+          <o:OLEObject Type="Embed" ProgID="Equation.DSMT4" ShapeID="_x0000_i1194" DrawAspect="Content" ObjectID="_1556472112" r:id="rId349"/>
         </w:object>
       </w:r>
       <w:r>
@@ -27489,7 +27489,7 @@
           <v:shape id="_x0000_i1195" type="#_x0000_t75" style="width:56.1pt;height:14.05pt" o:ole="">
             <v:imagedata r:id="rId350" o:title=""/>
           </v:shape>
-          <o:OLEObject Type="Embed" ProgID="Equation.DSMT4" ShapeID="_x0000_i1195" DrawAspect="Content" ObjectID="_1556471252" r:id="rId351"/>
+          <o:OLEObject Type="Embed" ProgID="Equation.DSMT4" ShapeID="_x0000_i1195" DrawAspect="Content" ObjectID="_1556472113" r:id="rId351"/>
         </w:object>
       </w:r>
       <w:r>
@@ -27537,7 +27537,7 @@
           <v:shape id="_x0000_i1196" type="#_x0000_t75" style="width:64.5pt;height:14.05pt" o:ole="">
             <v:imagedata r:id="rId352" o:title=""/>
           </v:shape>
-          <o:OLEObject Type="Embed" ProgID="Equation.DSMT4" ShapeID="_x0000_i1196" DrawAspect="Content" ObjectID="_1556471253" r:id="rId353"/>
+          <o:OLEObject Type="Embed" ProgID="Equation.DSMT4" ShapeID="_x0000_i1196" DrawAspect="Content" ObjectID="_1556472114" r:id="rId353"/>
         </w:object>
       </w:r>
       <w:r>
@@ -27578,7 +27578,7 @@
           <v:shape id="_x0000_i1197" type="#_x0000_t75" style="width:62.65pt;height:14.05pt" o:ole="">
             <v:imagedata r:id="rId354" o:title=""/>
           </v:shape>
-          <o:OLEObject Type="Embed" ProgID="Equation.DSMT4" ShapeID="_x0000_i1197" DrawAspect="Content" ObjectID="_1556471254" r:id="rId355"/>
+          <o:OLEObject Type="Embed" ProgID="Equation.DSMT4" ShapeID="_x0000_i1197" DrawAspect="Content" ObjectID="_1556472115" r:id="rId355"/>
         </w:object>
       </w:r>
       <w:r>
@@ -27679,7 +27679,7 @@
           <v:shape id="_x0000_i1198" type="#_x0000_t75" style="width:64.5pt;height:14.05pt" o:ole="">
             <v:imagedata r:id="rId356" o:title=""/>
           </v:shape>
-          <o:OLEObject Type="Embed" ProgID="Equation.DSMT4" ShapeID="_x0000_i1198" DrawAspect="Content" ObjectID="_1556471255" r:id="rId357"/>
+          <o:OLEObject Type="Embed" ProgID="Equation.DSMT4" ShapeID="_x0000_i1198" DrawAspect="Content" ObjectID="_1556472116" r:id="rId357"/>
         </w:object>
       </w:r>
       <w:r>
@@ -27705,7 +27705,7 @@
           <v:shape id="_x0000_i1199" type="#_x0000_t75" style="width:64.5pt;height:14.05pt" o:ole="">
             <v:imagedata r:id="rId356" o:title=""/>
           </v:shape>
-          <o:OLEObject Type="Embed" ProgID="Equation.DSMT4" ShapeID="_x0000_i1199" DrawAspect="Content" ObjectID="_1556471256" r:id="rId358"/>
+          <o:OLEObject Type="Embed" ProgID="Equation.DSMT4" ShapeID="_x0000_i1199" DrawAspect="Content" ObjectID="_1556472117" r:id="rId358"/>
         </w:object>
       </w:r>
       <w:r>
@@ -27734,7 +27734,7 @@
           <v:shape id="_x0000_i1200" type="#_x0000_t75" style="width:62.65pt;height:14.05pt" o:ole="">
             <v:imagedata r:id="rId359" o:title=""/>
           </v:shape>
-          <o:OLEObject Type="Embed" ProgID="Equation.DSMT4" ShapeID="_x0000_i1200" DrawAspect="Content" ObjectID="_1556471257" r:id="rId360"/>
+          <o:OLEObject Type="Embed" ProgID="Equation.DSMT4" ShapeID="_x0000_i1200" DrawAspect="Content" ObjectID="_1556472118" r:id="rId360"/>
         </w:object>
       </w:r>
       <w:r>
@@ -27784,7 +27784,7 @@
           <v:shape id="_x0000_i1201" type="#_x0000_t75" style="width:68.25pt;height:14.05pt" o:ole="">
             <v:imagedata r:id="rId361" o:title=""/>
           </v:shape>
-          <o:OLEObject Type="Embed" ProgID="Equation.DSMT4" ShapeID="_x0000_i1201" DrawAspect="Content" ObjectID="_1556471258" r:id="rId362"/>
+          <o:OLEObject Type="Embed" ProgID="Equation.DSMT4" ShapeID="_x0000_i1201" DrawAspect="Content" ObjectID="_1556472119" r:id="rId362"/>
         </w:object>
       </w:r>
       <w:r>
@@ -28277,7 +28277,7 @@
                 <v:shape id="_x0000_i1202" type="#_x0000_t75" style="width:102.85pt;height:36.45pt" o:ole="">
                   <v:imagedata r:id="rId363" o:title=""/>
                 </v:shape>
-                <o:OLEObject Type="Embed" ProgID="Equation.DSMT4" ShapeID="_x0000_i1202" DrawAspect="Content" ObjectID="_1556471259" r:id="rId364"/>
+                <o:OLEObject Type="Embed" ProgID="Equation.DSMT4" ShapeID="_x0000_i1202" DrawAspect="Content" ObjectID="_1556472120" r:id="rId364"/>
               </w:object>
             </w:r>
           </w:p>
@@ -28377,7 +28377,7 @@
                 <v:shape id="_x0000_i1203" type="#_x0000_t75" style="width:123.45pt;height:41.15pt" o:ole="">
                   <v:imagedata r:id="rId365" o:title=""/>
                 </v:shape>
-                <o:OLEObject Type="Embed" ProgID="Equation.DSMT4" ShapeID="_x0000_i1203" DrawAspect="Content" ObjectID="_1556471260" r:id="rId366"/>
+                <o:OLEObject Type="Embed" ProgID="Equation.DSMT4" ShapeID="_x0000_i1203" DrawAspect="Content" ObjectID="_1556472121" r:id="rId366"/>
               </w:object>
             </w:r>
           </w:p>
@@ -28500,7 +28500,7 @@
           <v:shape id="_x0000_i1204" type="#_x0000_t75" style="width:23.4pt;height:19.65pt" o:ole="">
             <v:imagedata r:id="rId367" o:title=""/>
           </v:shape>
-          <o:OLEObject Type="Embed" ProgID="Equation.DSMT4" ShapeID="_x0000_i1204" DrawAspect="Content" ObjectID="_1556471261" r:id="rId368"/>
+          <o:OLEObject Type="Embed" ProgID="Equation.DSMT4" ShapeID="_x0000_i1204" DrawAspect="Content" ObjectID="_1556472122" r:id="rId368"/>
         </w:object>
       </w:r>
       <w:r>
@@ -28517,7 +28517,7 @@
           <v:shape id="_x0000_i1205" type="#_x0000_t75" style="width:21.5pt;height:19.65pt" o:ole="">
             <v:imagedata r:id="rId369" o:title=""/>
           </v:shape>
-          <o:OLEObject Type="Embed" ProgID="Equation.DSMT4" ShapeID="_x0000_i1205" DrawAspect="Content" ObjectID="_1556471262" r:id="rId370"/>
+          <o:OLEObject Type="Embed" ProgID="Equation.DSMT4" ShapeID="_x0000_i1205" DrawAspect="Content" ObjectID="_1556472123" r:id="rId370"/>
         </w:object>
       </w:r>
       <w:r>
@@ -28725,7 +28725,7 @@
                 <v:shape id="_x0000_i1206" type="#_x0000_t75" style="width:33.65pt;height:19.65pt" o:ole="">
                   <v:imagedata r:id="rId371" o:title=""/>
                 </v:shape>
-                <o:OLEObject Type="Embed" ProgID="Equation.DSMT4" ShapeID="_x0000_i1206" DrawAspect="Content" ObjectID="_1556471263" r:id="rId372"/>
+                <o:OLEObject Type="Embed" ProgID="Equation.DSMT4" ShapeID="_x0000_i1206" DrawAspect="Content" ObjectID="_1556472124" r:id="rId372"/>
               </w:object>
             </w:r>
           </w:p>
@@ -28750,7 +28750,7 @@
                 <v:shape id="_x0000_i1207" type="#_x0000_t75" style="width:30.85pt;height:19.65pt" o:ole="">
                   <v:imagedata r:id="rId373" o:title=""/>
                 </v:shape>
-                <o:OLEObject Type="Embed" ProgID="Equation.DSMT4" ShapeID="_x0000_i1207" DrawAspect="Content" ObjectID="_1556471264" r:id="rId374"/>
+                <o:OLEObject Type="Embed" ProgID="Equation.DSMT4" ShapeID="_x0000_i1207" DrawAspect="Content" ObjectID="_1556472125" r:id="rId374"/>
               </w:object>
             </w:r>
           </w:p>
@@ -30193,7 +30193,7 @@
           <w:p>
             <w:pPr>
               <w:pStyle w:val="70"/>
-              <w:ind w:firstLineChars="612" w:firstLine="1484"/>
+              <w:ind w:firstLineChars="437" w:firstLine="1060"/>
             </w:pPr>
             <w:r>
               <w:rPr>
@@ -30203,7 +30203,7 @@
                 <v:shape id="_x0000_i1208" type="#_x0000_t75" style="width:164.55pt;height:33.65pt" o:ole="">
                   <v:imagedata r:id="rId375" o:title=""/>
                 </v:shape>
-                <o:OLEObject Type="Embed" ProgID="Equation.DSMT4" ShapeID="_x0000_i1208" DrawAspect="Content" ObjectID="_1556471265" r:id="rId376"/>
+                <o:OLEObject Type="Embed" ProgID="Equation.DSMT4" ShapeID="_x0000_i1208" DrawAspect="Content" ObjectID="_1556472126" r:id="rId376"/>
               </w:object>
             </w:r>
           </w:p>
@@ -30234,7 +30234,7 @@
           <w:p>
             <w:pPr>
               <w:pStyle w:val="70"/>
-              <w:ind w:firstLineChars="787" w:firstLine="1908"/>
+              <w:ind w:firstLineChars="554" w:firstLine="1343"/>
             </w:pPr>
             <w:r>
               <w:rPr>
@@ -30244,7 +30244,7 @@
                 <v:shape id="_x0000_i1209" type="#_x0000_t75" style="width:207.6pt;height:41.15pt" o:ole="">
                   <v:imagedata r:id="rId377" o:title=""/>
                 </v:shape>
-                <o:OLEObject Type="Embed" ProgID="Equation.DSMT4" ShapeID="_x0000_i1209" DrawAspect="Content" ObjectID="_1556471266" r:id="rId378"/>
+                <o:OLEObject Type="Embed" ProgID="Equation.DSMT4" ShapeID="_x0000_i1209" DrawAspect="Content" ObjectID="_1556472127" r:id="rId378"/>
               </w:object>
             </w:r>
           </w:p>
@@ -30323,7 +30323,7 @@
           <w:p>
             <w:pPr>
               <w:pStyle w:val="70"/>
-              <w:ind w:firstLineChars="612" w:firstLine="1484"/>
+              <w:ind w:firstLineChars="379" w:firstLine="919"/>
             </w:pPr>
             <w:r>
               <w:rPr>
@@ -30333,7 +30333,7 @@
                 <v:shape id="_x0000_i1210" type="#_x0000_t75" style="width:143.05pt;height:36.45pt" o:ole="">
                   <v:imagedata r:id="rId379" o:title=""/>
                 </v:shape>
-                <o:OLEObject Type="Embed" ProgID="Equation.DSMT4" ShapeID="_x0000_i1210" DrawAspect="Content" ObjectID="_1556471267" r:id="rId380"/>
+                <o:OLEObject Type="Embed" ProgID="Equation.DSMT4" ShapeID="_x0000_i1210" DrawAspect="Content" ObjectID="_1556472128" r:id="rId380"/>
               </w:object>
             </w:r>
           </w:p>
@@ -30376,7 +30376,7 @@
           <v:shape id="_x0000_i1211" type="#_x0000_t75" style="width:29.9pt;height:19.65pt" o:ole="">
             <v:imagedata r:id="rId381" o:title=""/>
           </v:shape>
-          <o:OLEObject Type="Embed" ProgID="Equation.DSMT4" ShapeID="_x0000_i1211" DrawAspect="Content" ObjectID="_1556471268" r:id="rId382"/>
+          <o:OLEObject Type="Embed" ProgID="Equation.DSMT4" ShapeID="_x0000_i1211" DrawAspect="Content" ObjectID="_1556472129" r:id="rId382"/>
         </w:object>
       </w:r>
       <w:r>
@@ -30411,7 +30411,7 @@
           <v:shape id="_x0000_i1212" type="#_x0000_t75" style="width:35.55pt;height:19.65pt" o:ole="">
             <v:imagedata r:id="rId383" o:title=""/>
           </v:shape>
-          <o:OLEObject Type="Embed" ProgID="Equation.DSMT4" ShapeID="_x0000_i1212" DrawAspect="Content" ObjectID="_1556471269" r:id="rId384"/>
+          <o:OLEObject Type="Embed" ProgID="Equation.DSMT4" ShapeID="_x0000_i1212" DrawAspect="Content" ObjectID="_1556472130" r:id="rId384"/>
         </w:object>
       </w:r>
       <w:r>
@@ -30440,7 +30440,7 @@
           <v:shape id="_x0000_i1213" type="#_x0000_t75" style="width:55.15pt;height:15.9pt" o:ole="">
             <v:imagedata r:id="rId385" o:title=""/>
           </v:shape>
-          <o:OLEObject Type="Embed" ProgID="Equation.DSMT4" ShapeID="_x0000_i1213" DrawAspect="Content" ObjectID="_1556471270" r:id="rId386"/>
+          <o:OLEObject Type="Embed" ProgID="Equation.DSMT4" ShapeID="_x0000_i1213" DrawAspect="Content" ObjectID="_1556472131" r:id="rId386"/>
         </w:object>
       </w:r>
       <w:r>
@@ -31294,7 +31294,7 @@
                 <v:shape id="_x0000_i1214" type="#_x0000_t75" style="width:328.2pt;height:2in" o:ole="">
                   <v:imagedata r:id="rId387" o:title=""/>
                 </v:shape>
-                <o:OLEObject Type="Embed" ProgID="Origin50.Graph" ShapeID="_x0000_i1214" DrawAspect="Content" ObjectID="_1556471271" r:id="rId388"/>
+                <o:OLEObject Type="Embed" ProgID="Origin50.Graph" ShapeID="_x0000_i1214" DrawAspect="Content" ObjectID="_1556472132" r:id="rId388"/>
               </w:object>
             </w:r>
           </w:p>
@@ -31362,7 +31362,7 @@
                 <v:shape id="_x0000_i1215" type="#_x0000_t75" style="width:328.2pt;height:2in" o:ole="">
                   <v:imagedata r:id="rId389" o:title=""/>
                 </v:shape>
-                <o:OLEObject Type="Embed" ProgID="Origin50.Graph" ShapeID="_x0000_i1215" DrawAspect="Content" ObjectID="_1556471272" r:id="rId390"/>
+                <o:OLEObject Type="Embed" ProgID="Origin50.Graph" ShapeID="_x0000_i1215" DrawAspect="Content" ObjectID="_1556472133" r:id="rId390"/>
               </w:object>
             </w:r>
           </w:p>
@@ -31578,7 +31578,7 @@
                 <v:shape id="_x0000_i1216" type="#_x0000_t75" style="width:328.2pt;height:2in" o:ole="">
                   <v:imagedata r:id="rId391" o:title=""/>
                 </v:shape>
-                <o:OLEObject Type="Embed" ProgID="Origin50.Graph" ShapeID="_x0000_i1216" DrawAspect="Content" ObjectID="_1556471273" r:id="rId392"/>
+                <o:OLEObject Type="Embed" ProgID="Origin50.Graph" ShapeID="_x0000_i1216" DrawAspect="Content" ObjectID="_1556472134" r:id="rId392"/>
               </w:object>
             </w:r>
           </w:p>
@@ -31751,7 +31751,7 @@
                 <v:shape id="_x0000_i1217" type="#_x0000_t75" style="width:328.2pt;height:172.05pt" o:ole="">
                   <v:imagedata r:id="rId393" o:title=""/>
                 </v:shape>
-                <o:OLEObject Type="Embed" ProgID="Origin50.Graph" ShapeID="_x0000_i1217" DrawAspect="Content" ObjectID="_1556471274" r:id="rId394"/>
+                <o:OLEObject Type="Embed" ProgID="Origin50.Graph" ShapeID="_x0000_i1217" DrawAspect="Content" ObjectID="_1556472135" r:id="rId394"/>
               </w:object>
             </w:r>
           </w:p>
@@ -31969,7 +31969,7 @@
                 <v:shape id="_x0000_i1218" type="#_x0000_t75" style="width:328.2pt;height:173pt" o:ole="">
                   <v:imagedata r:id="rId395" o:title=""/>
                 </v:shape>
-                <o:OLEObject Type="Embed" ProgID="Origin50.Graph" ShapeID="_x0000_i1218" DrawAspect="Content" ObjectID="_1556471275" r:id="rId396"/>
+                <o:OLEObject Type="Embed" ProgID="Origin50.Graph" ShapeID="_x0000_i1218" DrawAspect="Content" ObjectID="_1556472136" r:id="rId396"/>
               </w:object>
             </w:r>
           </w:p>
@@ -32682,7 +32682,7 @@
                 <v:shape id="_x0000_i1219" type="#_x0000_t75" style="width:55.15pt;height:13.1pt" o:ole="">
                   <v:imagedata r:id="rId397" o:title=""/>
                 </v:shape>
-                <o:OLEObject Type="Embed" ProgID="Equation.DSMT4" ShapeID="_x0000_i1219" DrawAspect="Content" ObjectID="_1556471276" r:id="rId398"/>
+                <o:OLEObject Type="Embed" ProgID="Equation.DSMT4" ShapeID="_x0000_i1219" DrawAspect="Content" ObjectID="_1556472137" r:id="rId398"/>
               </w:object>
             </w:r>
           </w:p>
@@ -32707,7 +32707,7 @@
                 <v:shape id="_x0000_i1220" type="#_x0000_t75" style="width:55.15pt;height:13.1pt" o:ole="">
                   <v:imagedata r:id="rId399" o:title=""/>
                 </v:shape>
-                <o:OLEObject Type="Embed" ProgID="Equation.DSMT4" ShapeID="_x0000_i1220" DrawAspect="Content" ObjectID="_1556471277" r:id="rId400"/>
+                <o:OLEObject Type="Embed" ProgID="Equation.DSMT4" ShapeID="_x0000_i1220" DrawAspect="Content" ObjectID="_1556472138" r:id="rId400"/>
               </w:object>
             </w:r>
           </w:p>
@@ -32732,7 +32732,7 @@
                 <v:shape id="_x0000_i1221" type="#_x0000_t75" style="width:33.65pt;height:13.1pt" o:ole="">
                   <v:imagedata r:id="rId401" o:title=""/>
                 </v:shape>
-                <o:OLEObject Type="Embed" ProgID="Equation.DSMT4" ShapeID="_x0000_i1221" DrawAspect="Content" ObjectID="_1556471278" r:id="rId402"/>
+                <o:OLEObject Type="Embed" ProgID="Equation.DSMT4" ShapeID="_x0000_i1221" DrawAspect="Content" ObjectID="_1556472139" r:id="rId402"/>
               </w:object>
             </w:r>
           </w:p>
@@ -33194,7 +33194,7 @@
                 <v:shape id="_x0000_i1222" type="#_x0000_t75" style="width:328.2pt;height:172.05pt" o:ole="">
                   <v:imagedata r:id="rId403" o:title=""/>
                 </v:shape>
-                <o:OLEObject Type="Embed" ProgID="Origin50.Graph" ShapeID="_x0000_i1222" DrawAspect="Content" ObjectID="_1556471279" r:id="rId404"/>
+                <o:OLEObject Type="Embed" ProgID="Origin50.Graph" ShapeID="_x0000_i1222" DrawAspect="Content" ObjectID="_1556472140" r:id="rId404"/>
               </w:object>
             </w:r>
           </w:p>
@@ -33408,7 +33408,7 @@
                 <v:shape id="_x0000_i1223" type="#_x0000_t75" style="width:335.7pt;height:172.05pt" o:ole="">
                   <v:imagedata r:id="rId405" o:title=""/>
                 </v:shape>
-                <o:OLEObject Type="Embed" ProgID="Origin50.Graph" ShapeID="_x0000_i1223" DrawAspect="Content" ObjectID="_1556471280" r:id="rId406"/>
+                <o:OLEObject Type="Embed" ProgID="Origin50.Graph" ShapeID="_x0000_i1223" DrawAspect="Content" ObjectID="_1556472141" r:id="rId406"/>
               </w:object>
             </w:r>
           </w:p>
@@ -33966,7 +33966,7 @@
           <v:shape id="_x0000_i1224" type="#_x0000_t75" style="width:79.5pt;height:15.9pt" o:ole="">
             <v:imagedata r:id="rId408" o:title=""/>
           </v:shape>
-          <o:OLEObject Type="Embed" ProgID="Equation.DSMT4" ShapeID="_x0000_i1224" DrawAspect="Content" ObjectID="_1556471281" r:id="rId409"/>
+          <o:OLEObject Type="Embed" ProgID="Equation.DSMT4" ShapeID="_x0000_i1224" DrawAspect="Content" ObjectID="_1556472142" r:id="rId409"/>
         </w:object>
       </w:r>
       <w:r>
@@ -33998,7 +33998,7 @@
           <v:shape id="_x0000_i1225" type="#_x0000_t75" style="width:19.65pt;height:14.05pt" o:ole="">
             <v:imagedata r:id="rId410" o:title=""/>
           </v:shape>
-          <o:OLEObject Type="Embed" ProgID="Equation.DSMT4" ShapeID="_x0000_i1225" DrawAspect="Content" ObjectID="_1556471282" r:id="rId411"/>
+          <o:OLEObject Type="Embed" ProgID="Equation.DSMT4" ShapeID="_x0000_i1225" DrawAspect="Content" ObjectID="_1556472143" r:id="rId411"/>
         </w:object>
       </w:r>
       <w:r>
@@ -34066,7 +34066,7 @@
                 <v:shape id="_x0000_i1226" type="#_x0000_t75" style="width:399.25pt;height:228.15pt" o:ole="">
                   <v:imagedata r:id="rId412" o:title=""/>
                 </v:shape>
-                <o:OLEObject Type="Embed" ProgID="Visio.Drawing.11" ShapeID="_x0000_i1226" DrawAspect="Content" ObjectID="_1556471283" r:id="rId413"/>
+                <o:OLEObject Type="Embed" ProgID="Visio.Drawing.11" ShapeID="_x0000_i1226" DrawAspect="Content" ObjectID="_1556472144" r:id="rId413"/>
               </w:object>
             </w:r>
           </w:p>
@@ -34183,7 +34183,7 @@
         <w:rPr>
           <w:rFonts w:hint="eastAsia"/>
         </w:rPr>
-        <w:t>基于模型并行的机器学习算法主要思想为将算法模型进行拆分，</w:t>
+        <w:t>基于模型并行的机器学习算法主要思想为将模型进行拆分，</w:t>
       </w:r>
       <w:r>
         <w:rPr>
@@ -34195,20 +34195,20 @@
         <w:rPr>
           <w:rFonts w:hint="eastAsia"/>
         </w:rPr>
-        <w:t>分别计算模型的不同部分。当一部分算法的输入依赖于另一部分的输</w:t>
+        <w:t>分别计算模型的不同部分。当一部分算法的输入依赖于另一部分的输出时</w:t>
+      </w:r>
+      <w:r>
+        <w:rPr>
+          <w:rFonts w:hint="eastAsia"/>
+        </w:rPr>
+        <w:t>，</w:t>
       </w:r>
       <w:r>
         <w:rPr>
           <w:rFonts w:hint="eastAsia"/>
         </w:rPr>
         <w:lastRenderedPageBreak/>
-        <w:t>出时</w:t>
-      </w:r>
-      <w:r>
-        <w:rPr>
-          <w:rFonts w:hint="eastAsia"/>
-        </w:rPr>
-        <w:t>，产生通信开销。</w:t>
+        <w:t>产生通信开销。</w:t>
       </w:r>
       <w:r>
         <w:rPr>
@@ -34332,7 +34332,7 @@
                 <v:shape id="_x0000_i1227" type="#_x0000_t75" style="width:202.9pt;height:2in" o:ole="">
                   <v:imagedata r:id="rId414" o:title=""/>
                 </v:shape>
-                <o:OLEObject Type="Embed" ProgID="Visio.Drawing.11" ShapeID="_x0000_i1227" DrawAspect="Content" ObjectID="_1556471284" r:id="rId415"/>
+                <o:OLEObject Type="Embed" ProgID="Visio.Drawing.11" ShapeID="_x0000_i1227" DrawAspect="Content" ObjectID="_1556472145" r:id="rId415"/>
               </w:object>
             </w:r>
           </w:p>
@@ -34565,26 +34565,32 @@
         <w:rPr>
           <w:rFonts w:hint="eastAsia"/>
         </w:rPr>
+        <w:t>值得注意的是本文</w:t>
+      </w:r>
+      <w:r>
+        <w:rPr>
+          <w:rFonts w:hint="eastAsia"/>
+        </w:rPr>
+        <w:t>SDAE</w:t>
+      </w:r>
+      <w:r>
+        <w:rPr>
+          <w:rFonts w:hint="eastAsia"/>
+        </w:rPr>
+        <w:t>进行数据并行训练基于神经网络性质：“相同</w:t>
+      </w:r>
+      <w:r>
+        <w:rPr>
+          <w:rFonts w:hint="eastAsia"/>
+        </w:rPr>
+        <w:t>初值的</w:t>
+      </w:r>
+      <w:r>
+        <w:rPr>
+          <w:rFonts w:hint="eastAsia"/>
+        </w:rPr>
         <w:lastRenderedPageBreak/>
-        <w:t>值得注意的是本文</w:t>
-      </w:r>
-      <w:r>
-        <w:rPr>
-          <w:rFonts w:hint="eastAsia"/>
-        </w:rPr>
-        <w:t>SDAE</w:t>
-      </w:r>
-      <w:r>
-        <w:rPr>
-          <w:rFonts w:hint="eastAsia"/>
-        </w:rPr>
-        <w:t>进行数据并行训练基于神经网络性质：“相同</w:t>
-      </w:r>
-      <w:r>
-        <w:rPr>
-          <w:rFonts w:hint="eastAsia"/>
-        </w:rPr>
-        <w:t>初值的神经网络，对</w:t>
+        <w:t>神经网络，对</w:t>
       </w:r>
       <w:r>
         <w:rPr>
@@ -35020,7 +35026,7 @@
                 <v:shape id="_x0000_i1228" type="#_x0000_t75" style="width:436.7pt;height:202.9pt" o:ole="">
                   <v:imagedata r:id="rId416" o:title=""/>
                 </v:shape>
-                <o:OLEObject Type="Embed" ProgID="Visio.Drawing.11" ShapeID="_x0000_i1228" DrawAspect="Content" ObjectID="_1556471285" r:id="rId417"/>
+                <o:OLEObject Type="Embed" ProgID="Visio.Drawing.11" ShapeID="_x0000_i1228" DrawAspect="Content" ObjectID="_1556472146" r:id="rId417"/>
               </w:object>
             </w:r>
           </w:p>
@@ -35298,7 +35304,7 @@
                 <v:shape id="_x0000_i1229" type="#_x0000_t75" style="width:419.85pt;height:561.05pt" o:ole="">
                   <v:imagedata r:id="rId418" o:title=""/>
                 </v:shape>
-                <o:OLEObject Type="Embed" ProgID="Visio.Drawing.11" ShapeID="_x0000_i1229" DrawAspect="Content" ObjectID="_1556471286" r:id="rId419"/>
+                <o:OLEObject Type="Embed" ProgID="Visio.Drawing.11" ShapeID="_x0000_i1229" DrawAspect="Content" ObjectID="_1556472147" r:id="rId419"/>
               </w:object>
             </w:r>
           </w:p>
@@ -36236,7 +36242,7 @@
                 <v:shape id="_x0000_i1230" type="#_x0000_t75" style="width:71.05pt;height:38.35pt" o:ole="">
                   <v:imagedata r:id="rId420" o:title=""/>
                 </v:shape>
-                <o:OLEObject Type="Embed" ProgID="Equation.3" ShapeID="_x0000_i1230" DrawAspect="Content" ObjectID="_1556471287" r:id="rId421"/>
+                <o:OLEObject Type="Embed" ProgID="Equation.3" ShapeID="_x0000_i1230" DrawAspect="Content" ObjectID="_1556472148" r:id="rId421"/>
               </w:object>
             </w:r>
           </w:p>
@@ -36732,7 +36738,7 @@
                 <v:shape id="_x0000_i1231" type="#_x0000_t75" style="width:327.25pt;height:230.05pt" o:ole="">
                   <v:imagedata r:id="rId422" o:title=""/>
                 </v:shape>
-                <o:OLEObject Type="Embed" ProgID="Origin50.Graph" ShapeID="_x0000_i1231" DrawAspect="Content" ObjectID="_1556471288" r:id="rId423"/>
+                <o:OLEObject Type="Embed" ProgID="Origin50.Graph" ShapeID="_x0000_i1231" DrawAspect="Content" ObjectID="_1556472149" r:id="rId423"/>
               </w:object>
             </w:r>
           </w:p>
@@ -37045,7 +37051,7 @@
                 <v:shape id="_x0000_i1232" type="#_x0000_t75" style="width:327.25pt;height:230.05pt" o:ole="">
                   <v:imagedata r:id="rId424" o:title=""/>
                 </v:shape>
-                <o:OLEObject Type="Embed" ProgID="Origin50.Graph" ShapeID="_x0000_i1232" DrawAspect="Content" ObjectID="_1556471289" r:id="rId425"/>
+                <o:OLEObject Type="Embed" ProgID="Origin50.Graph" ShapeID="_x0000_i1232" DrawAspect="Content" ObjectID="_1556472150" r:id="rId425"/>
               </w:object>
             </w:r>
           </w:p>
@@ -37714,7 +37720,7 @@
                 <v:shape id="_x0000_i1233" type="#_x0000_t75" style="width:222.55pt;height:173pt" o:ole="">
                   <v:imagedata r:id="rId427" o:title=""/>
                 </v:shape>
-                <o:OLEObject Type="Embed" ProgID="Visio.Drawing.11" ShapeID="_x0000_i1233" DrawAspect="Content" ObjectID="_1556471290" r:id="rId428"/>
+                <o:OLEObject Type="Embed" ProgID="Visio.Drawing.11" ShapeID="_x0000_i1233" DrawAspect="Content" ObjectID="_1556472151" r:id="rId428"/>
               </w:object>
             </w:r>
           </w:p>
@@ -37953,7 +37959,7 @@
                 <v:shape id="_x0000_i1234" type="#_x0000_t75" style="width:161.75pt;height:35.55pt" o:ole="">
                   <v:imagedata r:id="rId429" o:title=""/>
                 </v:shape>
-                <o:OLEObject Type="Embed" ProgID="Equation.DSMT4" ShapeID="_x0000_i1234" DrawAspect="Content" ObjectID="_1556471291" r:id="rId430"/>
+                <o:OLEObject Type="Embed" ProgID="Equation.DSMT4" ShapeID="_x0000_i1234" DrawAspect="Content" ObjectID="_1556472152" r:id="rId430"/>
               </w:object>
             </w:r>
           </w:p>
@@ -38027,7 +38033,7 @@
                 <v:shape id="_x0000_i1235" type="#_x0000_t75" style="width:128.1pt;height:30.85pt" o:ole="">
                   <v:imagedata r:id="rId431" o:title=""/>
                 </v:shape>
-                <o:OLEObject Type="Embed" ProgID="Equation.DSMT4" ShapeID="_x0000_i1235" DrawAspect="Content" ObjectID="_1556471292" r:id="rId432"/>
+                <o:OLEObject Type="Embed" ProgID="Equation.DSMT4" ShapeID="_x0000_i1235" DrawAspect="Content" ObjectID="_1556472153" r:id="rId432"/>
               </w:object>
             </w:r>
           </w:p>
@@ -40848,7 +40854,7 @@
                 <v:shape id="_x0000_i1236" type="#_x0000_t75" style="width:304.85pt;height:441.35pt" o:ole="">
                   <v:imagedata r:id="rId434" o:title=""/>
                 </v:shape>
-                <o:OLEObject Type="Embed" ProgID="Visio.Drawing.11" ShapeID="_x0000_i1236" DrawAspect="Content" ObjectID="_1556471293" r:id="rId435"/>
+                <o:OLEObject Type="Embed" ProgID="Visio.Drawing.11" ShapeID="_x0000_i1236" DrawAspect="Content" ObjectID="_1556472154" r:id="rId435"/>
               </w:object>
             </w:r>
           </w:p>
@@ -44288,7 +44294,7 @@
             <w:noProof/>
             <w:lang w:val="zh-CN"/>
           </w:rPr>
-          <w:t>I</w:t>
+          <w:t>III</w:t>
         </w:r>
         <w:r>
           <w:rPr>
@@ -44413,7 +44419,7 @@
         <w:rFonts w:ascii="Times New Roman" w:hAnsi="Times New Roman" w:cs="Times New Roman"/>
         <w:noProof/>
       </w:rPr>
-      <w:t>56</w:t>
+      <w:t>28</w:t>
     </w:r>
     <w:r>
       <w:rPr>
@@ -44488,7 +44494,7 @@
             <w:noProof/>
             <w:lang w:val="zh-CN"/>
           </w:rPr>
-          <w:t>19</w:t>
+          <w:t>27</w:t>
         </w:r>
         <w:r>
           <w:rPr>

</xml_diff>